<commit_message>
Added many-table between page and service allowing a service to be on many pages.
</commit_message>
<xml_diff>
--- a/AccelRT Service Invocation Design.docx
+++ b/AccelRT Service Invocation Design.docx
@@ -6,91 +6,60 @@
       <w:pPr>
         <w:pStyle w:val="Heading2"/>
       </w:pPr>
-      <w:proofErr w:type="spellStart"/>
+      <w:r>
+        <w:t>AccelRT Service Invocation Design</w:t>
+      </w:r>
+    </w:p>
+    <w:p>
+      <w:pPr>
+        <w:pStyle w:val="Heading3"/>
+      </w:pPr>
+      <w:r>
+        <w:t>Introduction</w:t>
+      </w:r>
+    </w:p>
+    <w:p>
+      <w:r>
+        <w:t>This document describes the design of a general service invocation architecture for AccelRT.</w:t>
+      </w:r>
+    </w:p>
+    <w:p/>
+    <w:p>
+      <w:r>
+        <w:t>The requirement is to be able to register an arbitrarily long list of services that are available either as functions invoked from the UI or as jobs triggered from a time based process.</w:t>
+      </w:r>
+    </w:p>
+    <w:p/>
+    <w:p>
+      <w:r>
+        <w:t xml:space="preserve">The registration data will enable the calculation of a URI that invokes a REST based web service </w:t>
+      </w:r>
+      <w:r>
+        <w:t xml:space="preserve">in an </w:t>
+      </w:r>
+      <w:r>
+        <w:t>asynchronous</w:t>
+      </w:r>
+      <w:r>
+        <w:t xml:space="preserve"> fashion</w:t>
+      </w:r>
+      <w:r>
+        <w:t>.</w:t>
+      </w:r>
+    </w:p>
+    <w:p/>
+    <w:p>
+      <w:pPr>
+        <w:ind w:left="720" w:hanging="720"/>
+      </w:pPr>
+      <w:r>
+        <w:t xml:space="preserve">Many web services will return data to a particular </w:t>
+      </w:r>
       <w:r>
         <w:t>AccelRT</w:t>
       </w:r>
-      <w:proofErr w:type="spellEnd"/>
-      <w:r>
-        <w:t xml:space="preserve"> Service Invocation Design</w:t>
-      </w:r>
-    </w:p>
-    <w:p>
-      <w:pPr>
-        <w:pStyle w:val="Heading3"/>
-      </w:pPr>
-      <w:r>
-        <w:t>Introduction</w:t>
-      </w:r>
-    </w:p>
-    <w:p>
-      <w:r>
-        <w:t xml:space="preserve">This document describes the design of </w:t>
-      </w:r>
-      <w:proofErr w:type="gramStart"/>
-      <w:r>
-        <w:t>a general</w:t>
-      </w:r>
-      <w:proofErr w:type="gramEnd"/>
-      <w:r>
-        <w:t xml:space="preserve"> service invocation architecture for </w:t>
-      </w:r>
-      <w:proofErr w:type="spellStart"/>
-      <w:r>
-        <w:t>AccelRT</w:t>
-      </w:r>
-      <w:proofErr w:type="spellEnd"/>
-      <w:r>
-        <w:t>.</w:t>
-      </w:r>
-    </w:p>
-    <w:p/>
-    <w:p>
-      <w:r>
-        <w:t>The requirement is to be able to register an arbitrarily long list of services that are available either as functions invoked from the UI or as jobs triggered from a time based process.</w:t>
-      </w:r>
-    </w:p>
-    <w:p/>
-    <w:p>
-      <w:r>
-        <w:t xml:space="preserve">The registration data will enable the calculation of a URI that invokes a REST based web service </w:t>
-      </w:r>
-      <w:r>
-        <w:t xml:space="preserve">in an </w:t>
-      </w:r>
-      <w:r>
-        <w:t>asynchronous</w:t>
-      </w:r>
-      <w:r>
-        <w:t xml:space="preserve"> fashion</w:t>
-      </w:r>
-      <w:r>
-        <w:t>.</w:t>
-      </w:r>
-    </w:p>
-    <w:p/>
-    <w:p>
-      <w:pPr>
-        <w:ind w:left="720" w:hanging="720"/>
-      </w:pPr>
-      <w:r>
-        <w:t xml:space="preserve">Many web services will return data to a particular </w:t>
-      </w:r>
-      <w:proofErr w:type="spellStart"/>
-      <w:r>
-        <w:t>AccelRT</w:t>
-      </w:r>
-      <w:proofErr w:type="spellEnd"/>
-      <w:r>
-        <w:t xml:space="preserve"> endpoint to have the data properly placed in the </w:t>
-      </w:r>
-      <w:proofErr w:type="spellStart"/>
-      <w:r>
-        <w:t>AccelRT</w:t>
-      </w:r>
-      <w:proofErr w:type="spellEnd"/>
-      <w:r>
-        <w:t xml:space="preserve"> data model.  However, simple web services may </w:t>
+      <w:r>
+        <w:t xml:space="preserve"> endpoint to have the data properly placed in the AccelRT data model.  However, simple web services may </w:t>
       </w:r>
       <w:r>
         <w:t xml:space="preserve">optionally </w:t>
@@ -145,13 +114,8 @@
     </w:p>
     <w:p>
       <w:r>
-        <w:t xml:space="preserve">Services will be registered with the </w:t>
-      </w:r>
-      <w:proofErr w:type="spellStart"/>
-      <w:r>
-        <w:t>AccelRT</w:t>
-      </w:r>
-      <w:proofErr w:type="spellEnd"/>
+        <w:t>Services will be registered with the AccelRT</w:t>
+      </w:r>
       <w:r>
         <w:t xml:space="preserve"> database.  Each service will have a base URL, a human readable name and a description.  A service can be associated with zero-to-many web pages or views: for each web page </w:t>
       </w:r>
@@ -242,22 +206,18 @@
       <w:r>
         <w:t xml:space="preserve"> URL, a ‘?’ and then </w:t>
       </w:r>
-      <w:proofErr w:type="spellStart"/>
-      <w:proofErr w:type="gramStart"/>
       <w:r>
         <w:rPr>
           <w:i/>
         </w:rPr>
         <w:t>param</w:t>
       </w:r>
-      <w:proofErr w:type="spellEnd"/>
       <w:r>
         <w:rPr>
           <w:i/>
         </w:rPr>
         <w:t>(</w:t>
       </w:r>
-      <w:proofErr w:type="gramEnd"/>
       <w:r>
         <w:rPr>
           <w:i/>
@@ -310,21 +270,7 @@
         <w:rPr>
           <w:i/>
         </w:rPr>
-        <w:t xml:space="preserve"> … </w:t>
-      </w:r>
-      <w:proofErr w:type="spellStart"/>
-      <w:r>
-        <w:rPr>
-          <w:i/>
-        </w:rPr>
-        <w:t>param</w:t>
-      </w:r>
-      <w:proofErr w:type="spellEnd"/>
-      <w:r>
-        <w:rPr>
-          <w:i/>
-        </w:rPr>
-        <w:t>(n)</w:t>
+        <w:t xml:space="preserve"> … param(n)</w:t>
       </w:r>
       <w:r>
         <w:t>=</w:t>
@@ -369,15 +315,7 @@
     <w:p/>
     <w:p>
       <w:r>
-        <w:t>For example, on the ‘</w:t>
-      </w:r>
-      <w:proofErr w:type="spellStart"/>
-      <w:r>
-        <w:t>treatment_plan</w:t>
-      </w:r>
-      <w:proofErr w:type="spellEnd"/>
-      <w:r>
-        <w:t xml:space="preserve">’ webpage we would like a button with the text ‘total dose’ that submits the current treatment plan to a web service </w:t>
+        <w:t xml:space="preserve">For example, on the ‘treatment_plan’ webpage we would like a button with the text ‘total dose’ that submits the current treatment plan to a web service </w:t>
       </w:r>
       <w:r>
         <w:rPr>
@@ -390,7 +328,12 @@
       </w:r>
     </w:p>
     <w:p/>
-    <w:p/>
+    <w:p>
+      <w:r>
+        <w:lastRenderedPageBreak/>
+        <w:t>When a service is invoked, it must maintain a unique identifier for the invocation so that returned values and messages can be properly grouped when returned to the database.</w:t>
+      </w:r>
+    </w:p>
     <w:p/>
     <w:tbl>
       <w:tblPr>
@@ -399,9 +342,9 @@
         <w:tblLook w:val="04A0" w:firstRow="1" w:lastRow="0" w:firstColumn="1" w:lastColumn="0" w:noHBand="0" w:noVBand="1"/>
       </w:tblPr>
       <w:tblGrid>
-        <w:gridCol w:w="4832"/>
-        <w:gridCol w:w="1609"/>
-        <w:gridCol w:w="2075"/>
+        <w:gridCol w:w="4507"/>
+        <w:gridCol w:w="1810"/>
+        <w:gridCol w:w="2199"/>
       </w:tblGrid>
       <w:tr>
         <w:trPr>
@@ -417,13 +360,9 @@
             <w:pPr>
               <w:jc w:val="center"/>
             </w:pPr>
-            <w:proofErr w:type="spellStart"/>
-            <w:proofErr w:type="gramStart"/>
             <w:r>
               <w:t>tblService</w:t>
             </w:r>
-            <w:proofErr w:type="spellEnd"/>
-            <w:proofErr w:type="gramEnd"/>
           </w:p>
         </w:tc>
       </w:tr>
@@ -443,16 +382,12 @@
                 <w:b w:val="0"/>
               </w:rPr>
             </w:pPr>
-            <w:proofErr w:type="spellStart"/>
-            <w:proofErr w:type="gramStart"/>
             <w:r>
               <w:rPr>
                 <w:b w:val="0"/>
               </w:rPr>
               <w:t>url</w:t>
             </w:r>
-            <w:proofErr w:type="spellEnd"/>
-            <w:proofErr w:type="gramEnd"/>
           </w:p>
         </w:tc>
         <w:tc>
@@ -464,11 +399,9 @@
             <w:pPr>
               <w:cnfStyle w:val="000000100000" w:firstRow="0" w:lastRow="0" w:firstColumn="0" w:lastColumn="0" w:oddVBand="0" w:evenVBand="0" w:oddHBand="1" w:evenHBand="0" w:firstRowFirstColumn="0" w:firstRowLastColumn="0" w:lastRowFirstColumn="0" w:lastRowLastColumn="0"/>
             </w:pPr>
-            <w:proofErr w:type="gramStart"/>
             <w:r>
               <w:t>name</w:t>
             </w:r>
-            <w:proofErr w:type="gramEnd"/>
           </w:p>
         </w:tc>
         <w:tc>
@@ -480,11 +413,9 @@
             <w:pPr>
               <w:cnfStyle w:val="000000100000" w:firstRow="0" w:lastRow="0" w:firstColumn="0" w:lastColumn="0" w:oddVBand="0" w:evenVBand="0" w:oddHBand="1" w:evenHBand="0" w:firstRowFirstColumn="0" w:firstRowLastColumn="0" w:lastRowFirstColumn="0" w:lastRowLastColumn="0"/>
             </w:pPr>
-            <w:proofErr w:type="gramStart"/>
             <w:r>
               <w:t>description</w:t>
             </w:r>
-            <w:proofErr w:type="gramEnd"/>
           </w:p>
         </w:tc>
       </w:tr>
@@ -495,7 +426,15 @@
             <w:tcW w:w="2838" w:type="dxa"/>
           </w:tcPr>
           <w:p>
-            <w:r>
+            <w:pPr>
+              <w:rPr>
+                <w:b w:val="0"/>
+              </w:rPr>
+            </w:pPr>
+            <w:r>
+              <w:rPr>
+                <w:b w:val="0"/>
+              </w:rPr>
               <w:t>http://accelRT.org/total_dose_calculation</w:t>
             </w:r>
           </w:p>
@@ -533,6 +472,104 @@
         </w:tc>
       </w:tr>
     </w:tbl>
+    <w:p/>
+    <w:tbl>
+      <w:tblPr>
+        <w:tblStyle w:val="LightList"/>
+        <w:tblW w:w="0" w:type="auto"/>
+        <w:tblLook w:val="04A0" w:firstRow="1" w:lastRow="0" w:firstColumn="1" w:lastColumn="0" w:noHBand="0" w:noVBand="1"/>
+      </w:tblPr>
+      <w:tblGrid>
+        <w:gridCol w:w="4507"/>
+        <w:gridCol w:w="2839"/>
+      </w:tblGrid>
+      <w:tr>
+        <w:trPr>
+          <w:cnfStyle w:val="100000000000" w:firstRow="1" w:lastRow="0" w:firstColumn="0" w:lastColumn="0" w:oddVBand="0" w:evenVBand="0" w:oddHBand="0" w:evenHBand="0" w:firstRowFirstColumn="0" w:firstRowLastColumn="0" w:lastRowFirstColumn="0" w:lastRowLastColumn="0"/>
+        </w:trPr>
+        <w:tc>
+          <w:tcPr>
+            <w:cnfStyle w:val="001000000000" w:firstRow="0" w:lastRow="0" w:firstColumn="1" w:lastColumn="0" w:oddVBand="0" w:evenVBand="0" w:oddHBand="0" w:evenHBand="0" w:firstRowFirstColumn="0" w:firstRowLastColumn="0" w:lastRowFirstColumn="0" w:lastRowLastColumn="0"/>
+            <w:tcW w:w="5678" w:type="dxa"/>
+            <w:gridSpan w:val="2"/>
+          </w:tcPr>
+          <w:p>
+            <w:pPr>
+              <w:jc w:val="center"/>
+            </w:pPr>
+            <w:r>
+              <w:t>tblServicePageOrView</w:t>
+            </w:r>
+          </w:p>
+        </w:tc>
+      </w:tr>
+      <w:tr>
+        <w:trPr>
+          <w:cnfStyle w:val="000000100000" w:firstRow="0" w:lastRow="0" w:firstColumn="0" w:lastColumn="0" w:oddVBand="0" w:evenVBand="0" w:oddHBand="1" w:evenHBand="0" w:firstRowFirstColumn="0" w:firstRowLastColumn="0" w:lastRowFirstColumn="0" w:lastRowLastColumn="0"/>
+        </w:trPr>
+        <w:tc>
+          <w:tcPr>
+            <w:cnfStyle w:val="001000000000" w:firstRow="0" w:lastRow="0" w:firstColumn="1" w:lastColumn="0" w:oddVBand="0" w:evenVBand="0" w:oddHBand="0" w:evenHBand="0" w:firstRowFirstColumn="0" w:firstRowLastColumn="0" w:lastRowFirstColumn="0" w:lastRowLastColumn="0"/>
+            <w:tcW w:w="2839" w:type="dxa"/>
+            <w:shd w:val="clear" w:color="auto" w:fill="BFBFBF" w:themeFill="background1" w:themeFillShade="BF"/>
+          </w:tcPr>
+          <w:p>
+            <w:r>
+              <w:t>Service</w:t>
+            </w:r>
+          </w:p>
+        </w:tc>
+        <w:tc>
+          <w:tcPr>
+            <w:tcW w:w="2839" w:type="dxa"/>
+            <w:shd w:val="clear" w:color="auto" w:fill="BFBFBF" w:themeFill="background1" w:themeFillShade="BF"/>
+          </w:tcPr>
+          <w:p>
+            <w:pPr>
+              <w:cnfStyle w:val="000000100000" w:firstRow="0" w:lastRow="0" w:firstColumn="0" w:lastColumn="0" w:oddVBand="0" w:evenVBand="0" w:oddHBand="1" w:evenHBand="0" w:firstRowFirstColumn="0" w:firstRowLastColumn="0" w:lastRowFirstColumn="0" w:lastRowLastColumn="0"/>
+            </w:pPr>
+            <w:r>
+              <w:t>PageOrView</w:t>
+            </w:r>
+          </w:p>
+        </w:tc>
+      </w:tr>
+      <w:tr>
+        <w:tc>
+          <w:tcPr>
+            <w:cnfStyle w:val="001000000000" w:firstRow="0" w:lastRow="0" w:firstColumn="1" w:lastColumn="0" w:oddVBand="0" w:evenVBand="0" w:oddHBand="0" w:evenHBand="0" w:firstRowFirstColumn="0" w:firstRowLastColumn="0" w:lastRowFirstColumn="0" w:lastRowLastColumn="0"/>
+            <w:tcW w:w="2839" w:type="dxa"/>
+          </w:tcPr>
+          <w:p>
+            <w:pPr>
+              <w:rPr>
+                <w:b w:val="0"/>
+              </w:rPr>
+            </w:pPr>
+            <w:r>
+              <w:rPr>
+                <w:b w:val="0"/>
+              </w:rPr>
+              <w:t>http://accelRT.org/total_dose_calculation</w:t>
+            </w:r>
+          </w:p>
+        </w:tc>
+        <w:tc>
+          <w:tcPr>
+            <w:tcW w:w="2839" w:type="dxa"/>
+          </w:tcPr>
+          <w:p>
+            <w:pPr>
+              <w:cnfStyle w:val="000000000000" w:firstRow="0" w:lastRow="0" w:firstColumn="0" w:lastColumn="0" w:oddVBand="0" w:evenVBand="0" w:oddHBand="0" w:evenHBand="0" w:firstRowFirstColumn="0" w:firstRowLastColumn="0" w:lastRowFirstColumn="0" w:lastRowLastColumn="0"/>
+            </w:pPr>
+            <w:r>
+              <w:t>treatment_plan</w:t>
+            </w:r>
+          </w:p>
+        </w:tc>
+      </w:tr>
+    </w:tbl>
+    <w:p/>
     <w:p/>
     <w:tbl>
       <w:tblPr>
@@ -559,14 +596,9 @@
             <w:pPr>
               <w:jc w:val="center"/>
             </w:pPr>
-            <w:proofErr w:type="spellStart"/>
-            <w:proofErr w:type="gramStart"/>
-            <w:r>
-              <w:lastRenderedPageBreak/>
+            <w:r>
               <w:t>tblPageOrView</w:t>
             </w:r>
-            <w:proofErr w:type="spellEnd"/>
-            <w:proofErr w:type="gramEnd"/>
           </w:p>
         </w:tc>
       </w:tr>
@@ -586,14 +618,12 @@
                 <w:b w:val="0"/>
               </w:rPr>
             </w:pPr>
-            <w:proofErr w:type="gramStart"/>
             <w:r>
               <w:rPr>
                 <w:b w:val="0"/>
               </w:rPr>
               <w:t>name</w:t>
             </w:r>
-            <w:proofErr w:type="gramEnd"/>
           </w:p>
         </w:tc>
         <w:tc>
@@ -605,13 +635,8 @@
             <w:pPr>
               <w:cnfStyle w:val="000000100000" w:firstRow="0" w:lastRow="0" w:firstColumn="0" w:lastColumn="0" w:oddVBand="0" w:evenVBand="0" w:oddHBand="1" w:evenHBand="0" w:firstRowFirstColumn="0" w:firstRowLastColumn="0" w:lastRowFirstColumn="0" w:lastRowLastColumn="0"/>
             </w:pPr>
-            <w:proofErr w:type="gramStart"/>
-            <w:r>
-              <w:t>button</w:t>
-            </w:r>
-            <w:proofErr w:type="gramEnd"/>
-            <w:r>
-              <w:t xml:space="preserve"> name</w:t>
+            <w:r>
+              <w:t>button name</w:t>
             </w:r>
           </w:p>
         </w:tc>
@@ -624,11 +649,9 @@
             <w:pPr>
               <w:cnfStyle w:val="000000100000" w:firstRow="0" w:lastRow="0" w:firstColumn="0" w:lastColumn="0" w:oddVBand="0" w:evenVBand="0" w:oddHBand="1" w:evenHBand="0" w:firstRowFirstColumn="0" w:firstRowLastColumn="0" w:lastRowFirstColumn="0" w:lastRowLastColumn="0"/>
             </w:pPr>
-            <w:proofErr w:type="gramStart"/>
             <w:r>
               <w:t>type</w:t>
             </w:r>
-            <w:proofErr w:type="gramEnd"/>
           </w:p>
         </w:tc>
       </w:tr>
@@ -639,16 +662,17 @@
             <w:tcW w:w="2838" w:type="dxa"/>
           </w:tcPr>
           <w:p>
-            <w:proofErr w:type="spellStart"/>
-            <w:proofErr w:type="gramStart"/>
-            <w:r>
-              <w:t>treatment</w:t>
-            </w:r>
-            <w:proofErr w:type="gramEnd"/>
-            <w:r>
-              <w:t>_plan</w:t>
-            </w:r>
-            <w:proofErr w:type="spellEnd"/>
+            <w:pPr>
+              <w:rPr>
+                <w:b w:val="0"/>
+              </w:rPr>
+            </w:pPr>
+            <w:r>
+              <w:rPr>
+                <w:b w:val="0"/>
+              </w:rPr>
+              <w:t>treatment_plan</w:t>
+            </w:r>
           </w:p>
         </w:tc>
         <w:tc>
@@ -659,13 +683,8 @@
             <w:pPr>
               <w:cnfStyle w:val="000000000000" w:firstRow="0" w:lastRow="0" w:firstColumn="0" w:lastColumn="0" w:oddVBand="0" w:evenVBand="0" w:oddHBand="0" w:evenHBand="0" w:firstRowFirstColumn="0" w:firstRowLastColumn="0" w:lastRowFirstColumn="0" w:lastRowLastColumn="0"/>
             </w:pPr>
-            <w:proofErr w:type="gramStart"/>
-            <w:r>
-              <w:t>calculate</w:t>
-            </w:r>
-            <w:proofErr w:type="gramEnd"/>
-            <w:r>
-              <w:t xml:space="preserve"> total dose</w:t>
+            <w:r>
+              <w:t>calculate total dose</w:t>
             </w:r>
           </w:p>
         </w:tc>
@@ -677,11 +696,9 @@
             <w:pPr>
               <w:cnfStyle w:val="000000000000" w:firstRow="0" w:lastRow="0" w:firstColumn="0" w:lastColumn="0" w:oddVBand="0" w:evenVBand="0" w:oddHBand="0" w:evenHBand="0" w:firstRowFirstColumn="0" w:firstRowLastColumn="0" w:lastRowFirstColumn="0" w:lastRowLastColumn="0"/>
             </w:pPr>
-            <w:proofErr w:type="gramStart"/>
             <w:r>
               <w:t>page</w:t>
             </w:r>
-            <w:proofErr w:type="gramEnd"/>
           </w:p>
         </w:tc>
       </w:tr>
@@ -695,8 +712,9 @@
         <w:tblLook w:val="04A0" w:firstRow="1" w:lastRow="0" w:firstColumn="1" w:lastColumn="0" w:noHBand="0" w:noVBand="1"/>
       </w:tblPr>
       <w:tblGrid>
-        <w:gridCol w:w="2839"/>
-        <w:gridCol w:w="2839"/>
+        <w:gridCol w:w="3836"/>
+        <w:gridCol w:w="2319"/>
+        <w:gridCol w:w="2361"/>
       </w:tblGrid>
       <w:tr>
         <w:trPr>
@@ -705,20 +723,16 @@
         <w:tc>
           <w:tcPr>
             <w:cnfStyle w:val="001000000000" w:firstRow="0" w:lastRow="0" w:firstColumn="1" w:lastColumn="0" w:oddVBand="0" w:evenVBand="0" w:oddHBand="0" w:evenHBand="0" w:firstRowFirstColumn="0" w:firstRowLastColumn="0" w:lastRowFirstColumn="0" w:lastRowLastColumn="0"/>
-            <w:tcW w:w="5678" w:type="dxa"/>
-            <w:gridSpan w:val="2"/>
+            <w:tcW w:w="8516" w:type="dxa"/>
+            <w:gridSpan w:val="3"/>
           </w:tcPr>
           <w:p>
             <w:pPr>
               <w:jc w:val="center"/>
             </w:pPr>
-            <w:proofErr w:type="spellStart"/>
-            <w:proofErr w:type="gramStart"/>
             <w:r>
               <w:t>tblParameter</w:t>
             </w:r>
-            <w:proofErr w:type="spellEnd"/>
-            <w:proofErr w:type="gramEnd"/>
           </w:p>
         </w:tc>
       </w:tr>
@@ -729,29 +743,49 @@
         <w:tc>
           <w:tcPr>
             <w:cnfStyle w:val="001000000000" w:firstRow="0" w:lastRow="0" w:firstColumn="1" w:lastColumn="0" w:oddVBand="0" w:evenVBand="0" w:oddHBand="0" w:evenHBand="0" w:firstRowFirstColumn="0" w:firstRowLastColumn="0" w:lastRowFirstColumn="0" w:lastRowLastColumn="0"/>
-            <w:tcW w:w="2839" w:type="dxa"/>
-          </w:tcPr>
-          <w:p>
-            <w:proofErr w:type="gramStart"/>
+            <w:tcW w:w="3836" w:type="dxa"/>
+            <w:shd w:val="clear" w:color="auto" w:fill="BFBFBF" w:themeFill="background1" w:themeFillShade="BF"/>
+          </w:tcPr>
+          <w:p>
+            <w:pPr>
+              <w:rPr>
+                <w:b w:val="0"/>
+              </w:rPr>
+            </w:pPr>
+            <w:r>
+              <w:rPr>
+                <w:b w:val="0"/>
+              </w:rPr>
+              <w:t>PageOrView</w:t>
+            </w:r>
+          </w:p>
+        </w:tc>
+        <w:tc>
+          <w:tcPr>
+            <w:tcW w:w="2319" w:type="dxa"/>
+            <w:shd w:val="clear" w:color="auto" w:fill="BFBFBF" w:themeFill="background1" w:themeFillShade="BF"/>
+          </w:tcPr>
+          <w:p>
+            <w:pPr>
+              <w:cnfStyle w:val="000000100000" w:firstRow="0" w:lastRow="0" w:firstColumn="0" w:lastColumn="0" w:oddVBand="0" w:evenVBand="0" w:oddHBand="1" w:evenHBand="0" w:firstRowFirstColumn="0" w:firstRowLastColumn="0" w:lastRowFirstColumn="0" w:lastRowLastColumn="0"/>
+            </w:pPr>
             <w:r>
               <w:t>parameter</w:t>
             </w:r>
-            <w:proofErr w:type="gramEnd"/>
-          </w:p>
-        </w:tc>
-        <w:tc>
-          <w:tcPr>
-            <w:tcW w:w="2839" w:type="dxa"/>
+          </w:p>
+        </w:tc>
+        <w:tc>
+          <w:tcPr>
+            <w:tcW w:w="2361" w:type="dxa"/>
+            <w:shd w:val="clear" w:color="auto" w:fill="BFBFBF" w:themeFill="background1" w:themeFillShade="BF"/>
           </w:tcPr>
           <w:p>
             <w:pPr>
               <w:cnfStyle w:val="000000100000" w:firstRow="0" w:lastRow="0" w:firstColumn="0" w:lastColumn="0" w:oddVBand="0" w:evenVBand="0" w:oddHBand="1" w:evenHBand="0" w:firstRowFirstColumn="0" w:firstRowLastColumn="0" w:lastRowFirstColumn="0" w:lastRowLastColumn="0"/>
             </w:pPr>
-            <w:proofErr w:type="gramStart"/>
             <w:r>
               <w:t>value</w:t>
             </w:r>
-            <w:proofErr w:type="gramEnd"/>
           </w:p>
         </w:tc>
       </w:tr>
@@ -759,31 +793,41 @@
         <w:tc>
           <w:tcPr>
             <w:cnfStyle w:val="001000000000" w:firstRow="0" w:lastRow="0" w:firstColumn="1" w:lastColumn="0" w:oddVBand="0" w:evenVBand="0" w:oddHBand="0" w:evenHBand="0" w:firstRowFirstColumn="0" w:firstRowLastColumn="0" w:lastRowFirstColumn="0" w:lastRowLastColumn="0"/>
-            <w:tcW w:w="2839" w:type="dxa"/>
-          </w:tcPr>
-          <w:p>
-            <w:proofErr w:type="gramStart"/>
+            <w:tcW w:w="3836" w:type="dxa"/>
+          </w:tcPr>
+          <w:p>
+            <w:r>
+              <w:rPr>
+                <w:b w:val="0"/>
+              </w:rPr>
+              <w:t>treatment_plan</w:t>
+            </w:r>
+          </w:p>
+        </w:tc>
+        <w:tc>
+          <w:tcPr>
+            <w:tcW w:w="2319" w:type="dxa"/>
+          </w:tcPr>
+          <w:p>
+            <w:pPr>
+              <w:cnfStyle w:val="000000000000" w:firstRow="0" w:lastRow="0" w:firstColumn="0" w:lastColumn="0" w:oddVBand="0" w:evenVBand="0" w:oddHBand="0" w:evenHBand="0" w:firstRowFirstColumn="0" w:firstRowLastColumn="0" w:lastRowFirstColumn="0" w:lastRowLastColumn="0"/>
+            </w:pPr>
             <w:r>
               <w:t>plan</w:t>
             </w:r>
-            <w:proofErr w:type="gramEnd"/>
-          </w:p>
-        </w:tc>
-        <w:tc>
-          <w:tcPr>
-            <w:tcW w:w="2839" w:type="dxa"/>
+          </w:p>
+        </w:tc>
+        <w:tc>
+          <w:tcPr>
+            <w:tcW w:w="2361" w:type="dxa"/>
           </w:tcPr>
           <w:p>
             <w:pPr>
               <w:cnfStyle w:val="000000000000" w:firstRow="0" w:lastRow="0" w:firstColumn="0" w:lastColumn="0" w:oddVBand="0" w:evenVBand="0" w:oddHBand="0" w:evenHBand="0" w:firstRowFirstColumn="0" w:firstRowLastColumn="0" w:lastRowFirstColumn="0" w:lastRowLastColumn="0"/>
             </w:pPr>
-            <w:proofErr w:type="spellStart"/>
-            <w:proofErr w:type="gramStart"/>
             <w:r>
               <w:t>pyPlan.plan</w:t>
             </w:r>
-            <w:proofErr w:type="spellEnd"/>
-            <w:proofErr w:type="gramEnd"/>
           </w:p>
         </w:tc>
       </w:tr>
@@ -794,15 +838,7 @@
         <w:t xml:space="preserve">Where the named item is a view, the parameters will be matched with the name of the column in the view that supplies the value.  Thus it will be possible </w:t>
       </w:r>
       <w:r>
-        <w:t xml:space="preserve">for a </w:t>
-      </w:r>
-      <w:proofErr w:type="spellStart"/>
-      <w:r>
-        <w:t>chron</w:t>
-      </w:r>
-      <w:proofErr w:type="spellEnd"/>
-      <w:r>
-        <w:t xml:space="preserve"> job to open that view into a cursor and invoke the service for each row returned by the view.</w:t>
+        <w:t>for a chron job to open that view into a cursor and invoke the service for each row returned by the view.</w:t>
       </w:r>
     </w:p>
     <w:p>
@@ -815,11 +851,131 @@
     </w:p>
     <w:p>
       <w:r>
-        <w:t>Where there is no place in the current data model for returned data</w:t>
-      </w:r>
+        <w:t xml:space="preserve">Where there is no </w:t>
+      </w:r>
+      <w:r>
+        <w:t xml:space="preserve">specific </w:t>
+      </w:r>
+      <w:r>
+        <w:t>place in the current data model for returned data</w:t>
+      </w:r>
+      <w:r>
+        <w:t xml:space="preserve">, it may be added to a triple table that identifies a particular entity in the database with which an attribute and a value.  In the above example, we would expect the service to return a </w:t>
+      </w:r>
+      <w:r>
+        <w:rPr>
+          <w:i/>
+        </w:rPr>
+        <w:t xml:space="preserve">total dose </w:t>
+      </w:r>
+      <w:r>
+        <w:t>in Gray for a particular treatment plan.  Thus the IAV service must accept a set of parameters:</w:t>
+      </w:r>
+    </w:p>
+    <w:p>
+      <w:pPr>
+        <w:pStyle w:val="ListParagraph"/>
+        <w:numPr>
+          <w:ilvl w:val="0"/>
+          <w:numId w:val="1"/>
+        </w:numPr>
+      </w:pPr>
+      <w:r>
+        <w:t>Service_URL: the service called to return the attribute value pair</w:t>
+      </w:r>
+    </w:p>
+    <w:p>
+      <w:pPr>
+        <w:pStyle w:val="ListParagraph"/>
+        <w:numPr>
+          <w:ilvl w:val="0"/>
+          <w:numId w:val="1"/>
+        </w:numPr>
+      </w:pPr>
+      <w:r>
+        <w:t xml:space="preserve">Invocation_ID: a unique identifier for the particular invocation of the service – here </w:t>
+      </w:r>
+      <w:r>
+        <w:rPr>
+          <w:i/>
+        </w:rPr>
+        <w:t>http://accelRT.org/total_dose_calculation</w:t>
+      </w:r>
+    </w:p>
+    <w:p>
+      <w:pPr>
+        <w:pStyle w:val="ListParagraph"/>
+        <w:numPr>
+          <w:ilvl w:val="0"/>
+          <w:numId w:val="1"/>
+        </w:numPr>
+      </w:pPr>
+      <w:r>
+        <w:t xml:space="preserve">Entity_type: the table name that stores rows describing the entity for which the attribute applies – here </w:t>
+      </w:r>
+      <w:r>
+        <w:rPr>
+          <w:i/>
+        </w:rPr>
+        <w:t>tblTreatmentPlan</w:t>
+      </w:r>
+    </w:p>
+    <w:p>
+      <w:pPr>
+        <w:pStyle w:val="ListParagraph"/>
+        <w:numPr>
+          <w:ilvl w:val="0"/>
+          <w:numId w:val="1"/>
+        </w:numPr>
+      </w:pPr>
+      <w:r>
+        <w:t>Entity_identifier: the identifier of the particular entity in that table for which the attribute-value pair describe</w:t>
+      </w:r>
+    </w:p>
+    <w:p>
+      <w:pPr>
+        <w:pStyle w:val="ListParagraph"/>
+        <w:numPr>
+          <w:ilvl w:val="0"/>
+          <w:numId w:val="1"/>
+        </w:numPr>
+      </w:pPr>
+      <w:r>
+        <w:t xml:space="preserve">Attribute: the name of the attribute returned – </w:t>
+      </w:r>
+      <w:r>
+        <w:rPr>
+          <w:i/>
+        </w:rPr>
+        <w:t>Total Dose</w:t>
+      </w:r>
+    </w:p>
+    <w:p>
+      <w:pPr>
+        <w:pStyle w:val="ListParagraph"/>
+        <w:numPr>
+          <w:ilvl w:val="0"/>
+          <w:numId w:val="1"/>
+        </w:numPr>
+      </w:pPr>
+      <w:r>
+        <w:t xml:space="preserve">Value: the value of the attribute – for example </w:t>
+      </w:r>
+      <w:r>
+        <w:rPr>
+          <w:i/>
+        </w:rPr>
+        <w:t>50 Gy</w:t>
+      </w:r>
+    </w:p>
+    <w:p/>
+    <w:p>
       <w:bookmarkStart w:id="0" w:name="_GoBack"/>
       <w:bookmarkEnd w:id="0"/>
     </w:p>
+    <w:p/>
+    <w:p/>
+    <w:p/>
     <w:sectPr>
       <w:pgSz w:w="11900" w:h="16840"/>
       <w:pgMar w:top="1440" w:right="1800" w:bottom="1440" w:left="1800" w:header="708" w:footer="708" w:gutter="0"/>
@@ -828,6 +984,127 @@
     </w:sectPr>
   </w:body>
 </w:document>
+</file>
+
+<file path=word/numbering.xml><?xml version="1.0" encoding="utf-8"?>
+<w:numbering xmlns:wpc="http://schemas.microsoft.com/office/word/2010/wordprocessingCanvas" xmlns:mo="http://schemas.microsoft.com/office/mac/office/2008/main" xmlns:mc="http://schemas.openxmlformats.org/markup-compatibility/2006" xmlns:mv="urn:schemas-microsoft-com:mac:vml" xmlns:o="urn:schemas-microsoft-com:office:office" xmlns:r="http://schemas.openxmlformats.org/officeDocument/2006/relationships" xmlns:m="http://schemas.openxmlformats.org/officeDocument/2006/math" xmlns:v="urn:schemas-microsoft-com:vml" xmlns:wp14="http://schemas.microsoft.com/office/word/2010/wordprocessingDrawing" xmlns:wp="http://schemas.openxmlformats.org/drawingml/2006/wordprocessingDrawing" xmlns:w10="urn:schemas-microsoft-com:office:word" xmlns:w="http://schemas.openxmlformats.org/wordprocessingml/2006/main" xmlns:w14="http://schemas.microsoft.com/office/word/2010/wordml" xmlns:wpg="http://schemas.microsoft.com/office/word/2010/wordprocessingGroup" xmlns:wpi="http://schemas.microsoft.com/office/word/2010/wordprocessingInk" xmlns:wne="http://schemas.microsoft.com/office/word/2006/wordml" xmlns:wps="http://schemas.microsoft.com/office/word/2010/wordprocessingShape" mc:Ignorable="w14 wp14">
+  <w:abstractNum w:abstractNumId="0">
+    <w:nsid w:val="095077FC"/>
+    <w:multiLevelType w:val="hybridMultilevel"/>
+    <w:tmpl w:val="89AAD844"/>
+    <w:lvl w:ilvl="0" w:tplc="04090001">
+      <w:start w:val="1"/>
+      <w:numFmt w:val="bullet"/>
+      <w:lvlText w:val=""/>
+      <w:lvlJc w:val="left"/>
+      <w:pPr>
+        <w:ind w:left="720" w:hanging="360"/>
+      </w:pPr>
+      <w:rPr>
+        <w:rFonts w:ascii="Symbol" w:hAnsi="Symbol" w:hint="default"/>
+      </w:rPr>
+    </w:lvl>
+    <w:lvl w:ilvl="1" w:tplc="04090003" w:tentative="1">
+      <w:start w:val="1"/>
+      <w:numFmt w:val="bullet"/>
+      <w:lvlText w:val="o"/>
+      <w:lvlJc w:val="left"/>
+      <w:pPr>
+        <w:ind w:left="1440" w:hanging="360"/>
+      </w:pPr>
+      <w:rPr>
+        <w:rFonts w:ascii="Courier New" w:hAnsi="Courier New" w:hint="default"/>
+      </w:rPr>
+    </w:lvl>
+    <w:lvl w:ilvl="2" w:tplc="04090005" w:tentative="1">
+      <w:start w:val="1"/>
+      <w:numFmt w:val="bullet"/>
+      <w:lvlText w:val=""/>
+      <w:lvlJc w:val="left"/>
+      <w:pPr>
+        <w:ind w:left="2160" w:hanging="360"/>
+      </w:pPr>
+      <w:rPr>
+        <w:rFonts w:ascii="Wingdings" w:hAnsi="Wingdings" w:hint="default"/>
+      </w:rPr>
+    </w:lvl>
+    <w:lvl w:ilvl="3" w:tplc="04090001" w:tentative="1">
+      <w:start w:val="1"/>
+      <w:numFmt w:val="bullet"/>
+      <w:lvlText w:val=""/>
+      <w:lvlJc w:val="left"/>
+      <w:pPr>
+        <w:ind w:left="2880" w:hanging="360"/>
+      </w:pPr>
+      <w:rPr>
+        <w:rFonts w:ascii="Symbol" w:hAnsi="Symbol" w:hint="default"/>
+      </w:rPr>
+    </w:lvl>
+    <w:lvl w:ilvl="4" w:tplc="04090003" w:tentative="1">
+      <w:start w:val="1"/>
+      <w:numFmt w:val="bullet"/>
+      <w:lvlText w:val="o"/>
+      <w:lvlJc w:val="left"/>
+      <w:pPr>
+        <w:ind w:left="3600" w:hanging="360"/>
+      </w:pPr>
+      <w:rPr>
+        <w:rFonts w:ascii="Courier New" w:hAnsi="Courier New" w:hint="default"/>
+      </w:rPr>
+    </w:lvl>
+    <w:lvl w:ilvl="5" w:tplc="04090005" w:tentative="1">
+      <w:start w:val="1"/>
+      <w:numFmt w:val="bullet"/>
+      <w:lvlText w:val=""/>
+      <w:lvlJc w:val="left"/>
+      <w:pPr>
+        <w:ind w:left="4320" w:hanging="360"/>
+      </w:pPr>
+      <w:rPr>
+        <w:rFonts w:ascii="Wingdings" w:hAnsi="Wingdings" w:hint="default"/>
+      </w:rPr>
+    </w:lvl>
+    <w:lvl w:ilvl="6" w:tplc="04090001" w:tentative="1">
+      <w:start w:val="1"/>
+      <w:numFmt w:val="bullet"/>
+      <w:lvlText w:val=""/>
+      <w:lvlJc w:val="left"/>
+      <w:pPr>
+        <w:ind w:left="5040" w:hanging="360"/>
+      </w:pPr>
+      <w:rPr>
+        <w:rFonts w:ascii="Symbol" w:hAnsi="Symbol" w:hint="default"/>
+      </w:rPr>
+    </w:lvl>
+    <w:lvl w:ilvl="7" w:tplc="04090003" w:tentative="1">
+      <w:start w:val="1"/>
+      <w:numFmt w:val="bullet"/>
+      <w:lvlText w:val="o"/>
+      <w:lvlJc w:val="left"/>
+      <w:pPr>
+        <w:ind w:left="5760" w:hanging="360"/>
+      </w:pPr>
+      <w:rPr>
+        <w:rFonts w:ascii="Courier New" w:hAnsi="Courier New" w:hint="default"/>
+      </w:rPr>
+    </w:lvl>
+    <w:lvl w:ilvl="8" w:tplc="04090005" w:tentative="1">
+      <w:start w:val="1"/>
+      <w:numFmt w:val="bullet"/>
+      <w:lvlText w:val=""/>
+      <w:lvlJc w:val="left"/>
+      <w:pPr>
+        <w:ind w:left="6480" w:hanging="360"/>
+      </w:pPr>
+      <w:rPr>
+        <w:rFonts w:ascii="Wingdings" w:hAnsi="Wingdings" w:hint="default"/>
+      </w:rPr>
+    </w:lvl>
+  </w:abstractNum>
+  <w:num w:numId="1">
+    <w:abstractNumId w:val="0"/>
+  </w:num>
+</w:numbering>
 </file>
 
 <file path=word/styles.xml><?xml version="1.0" encoding="utf-8"?>
@@ -1243,6 +1520,17 @@
         </w:tcBorders>
       </w:tcPr>
     </w:tblStylePr>
+  </w:style>
+  <w:style w:type="paragraph" w:styleId="ListParagraph">
+    <w:name w:val="List Paragraph"/>
+    <w:basedOn w:val="Normal"/>
+    <w:uiPriority w:val="34"/>
+    <w:qFormat/>
+    <w:rsid w:val="00A94D5A"/>
+    <w:pPr>
+      <w:ind w:left="720"/>
+      <w:contextualSpacing/>
+    </w:pPr>
   </w:style>
 </w:styles>
 </file>
@@ -1660,6 +1948,17 @@
         </w:tcBorders>
       </w:tcPr>
     </w:tblStylePr>
+  </w:style>
+  <w:style w:type="paragraph" w:styleId="ListParagraph">
+    <w:name w:val="List Paragraph"/>
+    <w:basedOn w:val="Normal"/>
+    <w:uiPriority w:val="34"/>
+    <w:qFormat/>
+    <w:rsid w:val="00A94D5A"/>
+    <w:pPr>
+      <w:ind w:left="720"/>
+      <w:contextualSpacing/>
+    </w:pPr>
   </w:style>
 </w:styles>
 </file>

</xml_diff>

<commit_message>
added message and cancellation specification
</commit_message>
<xml_diff>
--- a/AccelRT Service Invocation Design.docx
+++ b/AccelRT Service Invocation Design.docx
@@ -4,10 +4,183 @@
   <w:body>
     <w:p>
       <w:pPr>
+        <w:pStyle w:val="Heading1"/>
+      </w:pPr>
+      <w:proofErr w:type="spellStart"/>
+      <w:r>
+        <w:t>AccelRT</w:t>
+      </w:r>
+      <w:proofErr w:type="spellEnd"/>
+      <w:r>
+        <w:t xml:space="preserve"> Service Invocation Design</w:t>
+      </w:r>
+    </w:p>
+    <w:p>
+      <w:pPr>
         <w:pStyle w:val="Heading2"/>
       </w:pPr>
       <w:r>
-        <w:t>AccelRT Service Invocation Design</w:t>
+        <w:t>Introduction</w:t>
+      </w:r>
+    </w:p>
+    <w:p>
+      <w:r>
+        <w:t xml:space="preserve">This document describes the design of </w:t>
+      </w:r>
+      <w:proofErr w:type="gramStart"/>
+      <w:r>
+        <w:t>a general</w:t>
+      </w:r>
+      <w:proofErr w:type="gramEnd"/>
+      <w:r>
+        <w:t xml:space="preserve"> service invocation architecture for </w:t>
+      </w:r>
+      <w:proofErr w:type="spellStart"/>
+      <w:r>
+        <w:t>AccelRT</w:t>
+      </w:r>
+      <w:proofErr w:type="spellEnd"/>
+      <w:r>
+        <w:t>.</w:t>
+      </w:r>
+    </w:p>
+    <w:p/>
+    <w:p>
+      <w:r>
+        <w:t>The requirement is to be able to register an arbitrarily long list of services that are available either as functions invoked from the UI or as jobs triggered from a time based process.</w:t>
+      </w:r>
+      <w:r>
+        <w:t xml:space="preserve">  </w:t>
+      </w:r>
+      <w:r>
+        <w:t>R</w:t>
+      </w:r>
+      <w:r>
+        <w:t xml:space="preserve">egistration data will enable the calculation of a URI that invokes a REST based web service </w:t>
+      </w:r>
+      <w:r>
+        <w:t xml:space="preserve">in an </w:t>
+      </w:r>
+      <w:r>
+        <w:t>asynchronous</w:t>
+      </w:r>
+      <w:r>
+        <w:t xml:space="preserve"> fashion</w:t>
+      </w:r>
+      <w:r>
+        <w:t>, and allow the user to cancel an invocation of the service.</w:t>
+      </w:r>
+    </w:p>
+    <w:p/>
+    <w:p>
+      <w:r>
+        <w:t xml:space="preserve">Many web services will return data to a particular </w:t>
+      </w:r>
+      <w:proofErr w:type="spellStart"/>
+      <w:r>
+        <w:t>AccelRT</w:t>
+      </w:r>
+      <w:proofErr w:type="spellEnd"/>
+      <w:r>
+        <w:t xml:space="preserve"> endpoint</w:t>
+      </w:r>
+      <w:r>
+        <w:t xml:space="preserve"> that properly places </w:t>
+      </w:r>
+      <w:r>
+        <w:t xml:space="preserve">the data in the </w:t>
+      </w:r>
+      <w:proofErr w:type="spellStart"/>
+      <w:r>
+        <w:t>AccelRT</w:t>
+      </w:r>
+      <w:proofErr w:type="spellEnd"/>
+      <w:r>
+        <w:t xml:space="preserve"> data model.  However, simple web services may </w:t>
+      </w:r>
+      <w:r>
+        <w:t xml:space="preserve">optionally </w:t>
+      </w:r>
+      <w:r>
+        <w:t xml:space="preserve">return data to an identity-attribute-value (IAV) or </w:t>
+      </w:r>
+      <w:r>
+        <w:rPr>
+          <w:i/>
+        </w:rPr>
+        <w:t>triple</w:t>
+      </w:r>
+      <w:r>
+        <w:rPr>
+          <w:i/>
+        </w:rPr>
+        <w:t xml:space="preserve"> </w:t>
+      </w:r>
+      <w:r>
+        <w:t xml:space="preserve">table </w:t>
+      </w:r>
+      <w:r>
+        <w:t xml:space="preserve">so that </w:t>
+      </w:r>
+      <w:r>
+        <w:t>data</w:t>
+      </w:r>
+      <w:r>
+        <w:t xml:space="preserve"> that is</w:t>
+      </w:r>
+      <w:r>
+        <w:t xml:space="preserve"> not in the current data model</w:t>
+      </w:r>
+      <w:r>
+        <w:t xml:space="preserve"> may be stored and presented</w:t>
+      </w:r>
+      <w:r>
+        <w:t xml:space="preserve">.  There will be a REST service endpoint to receive triples together with associated metadata that allows the returned value to be displayed </w:t>
+      </w:r>
+      <w:r>
+        <w:t>in</w:t>
+      </w:r>
+      <w:r>
+        <w:t xml:space="preserve"> </w:t>
+      </w:r>
+      <w:r>
+        <w:t>context</w:t>
+      </w:r>
+      <w:r>
+        <w:t>.</w:t>
+      </w:r>
+    </w:p>
+    <w:p>
+      <w:pPr>
+        <w:ind w:left="720" w:hanging="720"/>
+      </w:pPr>
+    </w:p>
+    <w:p>
+      <w:r>
+        <w:t>Compliant web services will</w:t>
+      </w:r>
+      <w:r>
+        <w:t xml:space="preserve"> update the database of</w:t>
+      </w:r>
+      <w:r>
+        <w:t xml:space="preserve"> progress messages through a standard interface so that a user will be able to see the progress of a call.  These will be triples of the type ‘message’</w:t>
+      </w:r>
+      <w:r>
+        <w:t>.</w:t>
+      </w:r>
+      <w:r>
+        <w:t xml:space="preserve">  </w:t>
+      </w:r>
+      <w:r>
+        <w:t>Services will identify a particular invocation with a persistent identifier so that all messages for a particular job can be grouped together, and deleted once completed or cancelled.</w:t>
+      </w:r>
+    </w:p>
+    <w:p>
+      <w:pPr>
+        <w:pStyle w:val="Heading2"/>
+      </w:pPr>
+      <w:r>
+        <w:t>Design</w:t>
       </w:r>
     </w:p>
     <w:p>
@@ -15,307 +188,258 @@
         <w:pStyle w:val="Heading3"/>
       </w:pPr>
       <w:r>
-        <w:t>Introduction</w:t>
-      </w:r>
-    </w:p>
-    <w:p>
-      <w:r>
-        <w:t>This document describes the design of a general service invocation architecture for AccelRT.</w:t>
+        <w:t>Service invocation</w:t>
+      </w:r>
+    </w:p>
+    <w:p>
+      <w:r>
+        <w:t xml:space="preserve">Services will be registered with the </w:t>
+      </w:r>
+      <w:proofErr w:type="spellStart"/>
+      <w:r>
+        <w:t>AccelRT</w:t>
+      </w:r>
+      <w:proofErr w:type="spellEnd"/>
+      <w:r>
+        <w:t xml:space="preserve"> database.  Each service will have a base URL, a human readable name</w:t>
+      </w:r>
+      <w:r>
+        <w:t>, a</w:t>
+      </w:r>
+      <w:r>
+        <w:t xml:space="preserve"> description</w:t>
+      </w:r>
+      <w:r>
+        <w:t xml:space="preserve"> and a URL that cancels an invocation</w:t>
+      </w:r>
+      <w:bookmarkStart w:id="0" w:name="_GoBack"/>
+      <w:bookmarkEnd w:id="0"/>
+      <w:r>
+        <w:t xml:space="preserve">.  A service can be associated with zero-to-many web pages or views: for each web page </w:t>
+      </w:r>
+      <w:r>
+        <w:t xml:space="preserve">that may call the function </w:t>
+      </w:r>
+      <w:r>
+        <w:t xml:space="preserve">the database will maintain </w:t>
+      </w:r>
+      <w:r>
+        <w:t xml:space="preserve">the text of the button used to invoke </w:t>
+      </w:r>
+      <w:r>
+        <w:t>it</w:t>
+      </w:r>
+      <w:r>
+        <w:t xml:space="preserve">, a </w:t>
+      </w:r>
+      <w:r>
+        <w:t>list of parameters</w:t>
+      </w:r>
+      <w:r>
+        <w:t xml:space="preserve"> required by </w:t>
+      </w:r>
+      <w:r>
+        <w:t>it</w:t>
+      </w:r>
+      <w:r>
+        <w:t xml:space="preserve"> and </w:t>
+      </w:r>
+      <w:r>
+        <w:t>the</w:t>
+      </w:r>
+      <w:r>
+        <w:t xml:space="preserve"> associated</w:t>
+      </w:r>
+      <w:r>
+        <w:t xml:space="preserve"> </w:t>
+      </w:r>
+      <w:r>
+        <w:t>local variable names that allow a</w:t>
+      </w:r>
+      <w:r>
+        <w:t xml:space="preserve"> </w:t>
+      </w:r>
+      <w:r>
+        <w:t xml:space="preserve">standard </w:t>
+      </w:r>
+      <w:r>
+        <w:t>P</w:t>
+      </w:r>
+      <w:r>
+        <w:t>ython</w:t>
+      </w:r>
+      <w:r>
+        <w:t xml:space="preserve"> routine </w:t>
+      </w:r>
+      <w:r>
+        <w:t>to</w:t>
+      </w:r>
+      <w:r>
+        <w:t xml:space="preserve"> </w:t>
+      </w:r>
+      <w:r>
+        <w:t>fill parameter</w:t>
+      </w:r>
+      <w:r>
+        <w:t>s with appropriate values</w:t>
+      </w:r>
+      <w:r>
+        <w:t xml:space="preserve">.  </w:t>
+      </w:r>
+      <w:r>
+        <w:t xml:space="preserve">The service </w:t>
+      </w:r>
+      <w:r>
+        <w:t>call</w:t>
+      </w:r>
+      <w:r>
+        <w:t xml:space="preserve"> will thus be </w:t>
+      </w:r>
+      <w:r>
+        <w:t xml:space="preserve">calculated as </w:t>
+      </w:r>
+      <w:r>
+        <w:t>the combination of the base</w:t>
+      </w:r>
+      <w:r>
+        <w:t xml:space="preserve"> URL, a ‘?’ and then </w:t>
+      </w:r>
+      <w:proofErr w:type="spellStart"/>
+      <w:proofErr w:type="gramStart"/>
+      <w:r>
+        <w:rPr>
+          <w:i/>
+        </w:rPr>
+        <w:t>param</w:t>
+      </w:r>
+      <w:proofErr w:type="spellEnd"/>
+      <w:r>
+        <w:rPr>
+          <w:i/>
+        </w:rPr>
+        <w:t>(</w:t>
+      </w:r>
+      <w:proofErr w:type="gramEnd"/>
+      <w:r>
+        <w:rPr>
+          <w:i/>
+        </w:rPr>
+        <w:t>1</w:t>
+      </w:r>
+      <w:r>
+        <w:rPr>
+          <w:i/>
+        </w:rPr>
+        <w:t>)</w:t>
+      </w:r>
+      <w:r>
+        <w:t>=</w:t>
+      </w:r>
+      <w:r>
+        <w:rPr>
+          <w:i/>
+        </w:rPr>
+        <w:t>value</w:t>
+      </w:r>
+      <w:r>
+        <w:rPr>
+          <w:i/>
+        </w:rPr>
+        <w:t>(</w:t>
+      </w:r>
+      <w:r>
+        <w:rPr>
+          <w:i/>
+        </w:rPr>
+        <w:t>1</w:t>
+      </w:r>
+      <w:r>
+        <w:rPr>
+          <w:i/>
+        </w:rPr>
+        <w:t>)</w:t>
+      </w:r>
+      <w:r>
+        <w:t>&amp;</w:t>
+      </w:r>
+      <w:r>
+        <w:rPr>
+          <w:i/>
+        </w:rPr>
+        <w:t xml:space="preserve"> </w:t>
+      </w:r>
+      <w:r>
+        <w:rPr>
+          <w:i/>
+        </w:rPr>
+        <w:t xml:space="preserve"> … </w:t>
+      </w:r>
+      <w:proofErr w:type="spellStart"/>
+      <w:r>
+        <w:rPr>
+          <w:i/>
+        </w:rPr>
+        <w:t>param</w:t>
+      </w:r>
+      <w:proofErr w:type="spellEnd"/>
+      <w:r>
+        <w:rPr>
+          <w:i/>
+        </w:rPr>
+        <w:t>(n)</w:t>
+      </w:r>
+      <w:r>
+        <w:t>=</w:t>
+      </w:r>
+      <w:r>
+        <w:rPr>
+          <w:i/>
+        </w:rPr>
+        <w:t>value(n)</w:t>
       </w:r>
     </w:p>
     <w:p/>
     <w:p>
       <w:r>
-        <w:t>The requirement is to be able to register an arbitrarily long list of services that are available either as functions invoked from the UI or as jobs triggered from a time based process.</w:t>
+        <w:t>This metadata will allow a webpage to</w:t>
+      </w:r>
+      <w:r>
+        <w:t xml:space="preserve"> work out which web service functions to display</w:t>
+      </w:r>
+      <w:r>
+        <w:t>, how to display them</w:t>
+      </w:r>
+      <w:r>
+        <w:t xml:space="preserve"> and</w:t>
+      </w:r>
+      <w:r>
+        <w:t xml:space="preserve"> </w:t>
+      </w:r>
+      <w:r>
+        <w:t>how to</w:t>
+      </w:r>
+      <w:r>
+        <w:t xml:space="preserve"> invoke the</w:t>
+      </w:r>
+      <w:r>
+        <w:t>m</w:t>
+      </w:r>
+      <w:r>
+        <w:t>.</w:t>
       </w:r>
     </w:p>
     <w:p/>
     <w:p>
       <w:r>
-        <w:t xml:space="preserve">The registration data will enable the calculation of a URI that invokes a REST based web service </w:t>
-      </w:r>
-      <w:r>
-        <w:t xml:space="preserve">in an </w:t>
-      </w:r>
-      <w:r>
-        <w:t>asynchronous</w:t>
-      </w:r>
-      <w:r>
-        <w:t xml:space="preserve"> fashion</w:t>
-      </w:r>
-      <w:r>
-        <w:t>.</w:t>
-      </w:r>
-    </w:p>
-    <w:p/>
-    <w:p>
-      <w:pPr>
-        <w:ind w:left="720" w:hanging="720"/>
-      </w:pPr>
-      <w:r>
-        <w:t xml:space="preserve">Many web services will return data to a particular </w:t>
-      </w:r>
-      <w:r>
-        <w:t>AccelRT</w:t>
-      </w:r>
-      <w:r>
-        <w:t xml:space="preserve"> endpoint to have the data properly placed in the AccelRT data model.  However, simple web services may </w:t>
-      </w:r>
-      <w:r>
-        <w:t xml:space="preserve">optionally </w:t>
-      </w:r>
-      <w:r>
-        <w:t xml:space="preserve">return data to an identity-attribute-value (IAV) or </w:t>
-      </w:r>
-      <w:r>
-        <w:rPr>
-          <w:i/>
-        </w:rPr>
-        <w:t>triple</w:t>
-      </w:r>
-      <w:r>
-        <w:rPr>
-          <w:i/>
-        </w:rPr>
-        <w:t xml:space="preserve"> </w:t>
-      </w:r>
-      <w:r>
-        <w:t>table to store data not in the current data model.  There will be a REST service endpoint to receive triples together with associated metadata that allows the returned value to be displayed at the correct point.</w:t>
-      </w:r>
-    </w:p>
-    <w:p>
-      <w:pPr>
-        <w:ind w:left="720" w:hanging="720"/>
-      </w:pPr>
-    </w:p>
-    <w:p>
-      <w:r>
-        <w:t>Compliant web services will return progress messages through a standard interface so that a user will be able to see the progress of a call.  These will be triples of the type ‘message’</w:t>
-      </w:r>
-      <w:r>
-        <w:t>.  Services will identify a particular invocation with a persistent identifier so that all messages for a particular job can be grouped together, and deleted once completed or cancelled.</w:t>
-      </w:r>
-    </w:p>
-    <w:p>
-      <w:pPr>
-        <w:pStyle w:val="Heading3"/>
-      </w:pPr>
-      <w:r>
-        <w:t>Design overview</w:t>
-      </w:r>
-    </w:p>
-    <w:p>
-      <w:pPr>
-        <w:pStyle w:val="Heading4"/>
-      </w:pPr>
-      <w:r>
-        <w:t>Service invocation</w:t>
-      </w:r>
-    </w:p>
-    <w:p>
-      <w:r>
-        <w:t>Services will be registered with the AccelRT</w:t>
-      </w:r>
-      <w:r>
-        <w:t xml:space="preserve"> database.  Each service will have a base URL, a human readable name and a description.  A service can be associated with zero-to-many web pages or views: for each web page </w:t>
-      </w:r>
-      <w:r>
-        <w:t xml:space="preserve">that may call the function </w:t>
-      </w:r>
-      <w:r>
-        <w:t xml:space="preserve">the database will maintain </w:t>
-      </w:r>
-      <w:r>
-        <w:t xml:space="preserve">the text of the button used to invoke </w:t>
-      </w:r>
-      <w:r>
-        <w:t>it</w:t>
-      </w:r>
-      <w:r>
-        <w:t xml:space="preserve">, a </w:t>
-      </w:r>
-      <w:r>
-        <w:t>list of parameters</w:t>
-      </w:r>
-      <w:r>
-        <w:t xml:space="preserve"> required by </w:t>
-      </w:r>
-      <w:r>
-        <w:t>it</w:t>
-      </w:r>
-      <w:r>
-        <w:t xml:space="preserve"> and </w:t>
-      </w:r>
-      <w:r>
-        <w:t>the</w:t>
-      </w:r>
-      <w:r>
-        <w:t xml:space="preserve"> associated</w:t>
-      </w:r>
-      <w:r>
-        <w:t xml:space="preserve"> </w:t>
-      </w:r>
-      <w:r>
-        <w:t>local variable names that allow a</w:t>
-      </w:r>
-      <w:r>
-        <w:t xml:space="preserve"> </w:t>
-      </w:r>
-      <w:r>
-        <w:t xml:space="preserve">standard </w:t>
-      </w:r>
-      <w:r>
-        <w:t>P</w:t>
-      </w:r>
-      <w:r>
-        <w:t>ython</w:t>
-      </w:r>
-      <w:r>
-        <w:t xml:space="preserve"> routine </w:t>
-      </w:r>
-      <w:r>
-        <w:t>to</w:t>
-      </w:r>
-      <w:r>
-        <w:t xml:space="preserve"> </w:t>
-      </w:r>
-      <w:r>
-        <w:t>fill parameter</w:t>
-      </w:r>
-      <w:r>
-        <w:t>s with appropriate values</w:t>
-      </w:r>
-      <w:r>
-        <w:t xml:space="preserve">.  </w:t>
-      </w:r>
-      <w:r>
-        <w:t xml:space="preserve">The service </w:t>
-      </w:r>
-      <w:r>
-        <w:t>call</w:t>
-      </w:r>
-      <w:r>
-        <w:t xml:space="preserve"> will thus be </w:t>
-      </w:r>
-      <w:r>
-        <w:t xml:space="preserve">calculated as </w:t>
-      </w:r>
-      <w:r>
-        <w:t>the combination of the base</w:t>
-      </w:r>
-      <w:r>
-        <w:t xml:space="preserve"> URL, a ‘?’ and then </w:t>
-      </w:r>
-      <w:r>
-        <w:rPr>
-          <w:i/>
-        </w:rPr>
-        <w:t>param</w:t>
-      </w:r>
-      <w:r>
-        <w:rPr>
-          <w:i/>
-        </w:rPr>
-        <w:t>(</w:t>
-      </w:r>
-      <w:r>
-        <w:rPr>
-          <w:i/>
-        </w:rPr>
-        <w:t>1</w:t>
-      </w:r>
-      <w:r>
-        <w:rPr>
-          <w:i/>
-        </w:rPr>
-        <w:t>)</w:t>
-      </w:r>
-      <w:r>
-        <w:t>=</w:t>
-      </w:r>
-      <w:r>
-        <w:rPr>
-          <w:i/>
-        </w:rPr>
-        <w:t>value</w:t>
-      </w:r>
-      <w:r>
-        <w:rPr>
-          <w:i/>
-        </w:rPr>
-        <w:t>(</w:t>
-      </w:r>
-      <w:r>
-        <w:rPr>
-          <w:i/>
-        </w:rPr>
-        <w:t>1</w:t>
-      </w:r>
-      <w:r>
-        <w:rPr>
-          <w:i/>
-        </w:rPr>
-        <w:t>)</w:t>
-      </w:r>
-      <w:r>
-        <w:t>&amp;</w:t>
-      </w:r>
-      <w:r>
-        <w:rPr>
-          <w:i/>
-        </w:rPr>
-        <w:t xml:space="preserve"> </w:t>
-      </w:r>
-      <w:r>
-        <w:rPr>
-          <w:i/>
-        </w:rPr>
-        <w:t xml:space="preserve"> … param(n)</w:t>
-      </w:r>
-      <w:r>
-        <w:t>=</w:t>
-      </w:r>
-      <w:r>
-        <w:rPr>
-          <w:i/>
-        </w:rPr>
-        <w:t>value(n)</w:t>
-      </w:r>
-    </w:p>
-    <w:p/>
-    <w:p>
-      <w:r>
-        <w:t>This metadata will allow a webpage to</w:t>
-      </w:r>
-      <w:r>
-        <w:t xml:space="preserve"> work out which web service functions to display</w:t>
-      </w:r>
-      <w:r>
-        <w:t>, how to display them</w:t>
-      </w:r>
-      <w:r>
-        <w:t xml:space="preserve"> and</w:t>
-      </w:r>
-      <w:r>
-        <w:t xml:space="preserve"> </w:t>
-      </w:r>
-      <w:r>
-        <w:t>how to</w:t>
-      </w:r>
-      <w:r>
-        <w:t xml:space="preserve"> invoke the</w:t>
-      </w:r>
-      <w:r>
-        <w:t>m</w:t>
-      </w:r>
-      <w:r>
-        <w:t>.</w:t>
-      </w:r>
-    </w:p>
-    <w:p/>
-    <w:p>
-      <w:r>
-        <w:t xml:space="preserve">For example, on the ‘treatment_plan’ webpage we would like a button with the text ‘total dose’ that submits the current treatment plan to a web service </w:t>
+        <w:t>For example, on the ‘</w:t>
+      </w:r>
+      <w:proofErr w:type="spellStart"/>
+      <w:r>
+        <w:t>treatment_plan</w:t>
+      </w:r>
+      <w:proofErr w:type="spellEnd"/>
+      <w:r>
+        <w:t xml:space="preserve">’ webpage we would like a button with the text ‘total dose’ that submits the current treatment plan to a web service </w:t>
       </w:r>
       <w:r>
         <w:rPr>
@@ -342,9 +466,10 @@
         <w:tblLook w:val="04A0" w:firstRow="1" w:lastRow="0" w:firstColumn="1" w:lastColumn="0" w:noHBand="0" w:noVBand="1"/>
       </w:tblPr>
       <w:tblGrid>
-        <w:gridCol w:w="4507"/>
-        <w:gridCol w:w="1810"/>
-        <w:gridCol w:w="2199"/>
+        <w:gridCol w:w="2465"/>
+        <w:gridCol w:w="842"/>
+        <w:gridCol w:w="2392"/>
+        <w:gridCol w:w="2817"/>
       </w:tblGrid>
       <w:tr>
         <w:trPr>
@@ -353,16 +478,20 @@
         <w:tc>
           <w:tcPr>
             <w:cnfStyle w:val="001000000000" w:firstRow="0" w:lastRow="0" w:firstColumn="1" w:lastColumn="0" w:oddVBand="0" w:evenVBand="0" w:oddHBand="0" w:evenHBand="0" w:firstRowFirstColumn="0" w:firstRowLastColumn="0" w:lastRowFirstColumn="0" w:lastRowLastColumn="0"/>
-            <w:tcW w:w="8516" w:type="dxa"/>
-            <w:gridSpan w:val="3"/>
+            <w:tcW w:w="0" w:type="auto"/>
+            <w:gridSpan w:val="4"/>
           </w:tcPr>
           <w:p>
             <w:pPr>
               <w:jc w:val="center"/>
             </w:pPr>
+            <w:proofErr w:type="spellStart"/>
+            <w:proofErr w:type="gramStart"/>
             <w:r>
               <w:t>tblService</w:t>
             </w:r>
+            <w:proofErr w:type="spellEnd"/>
+            <w:proofErr w:type="gramEnd"/>
           </w:p>
         </w:tc>
       </w:tr>
@@ -373,7 +502,7 @@
         <w:tc>
           <w:tcPr>
             <w:cnfStyle w:val="001000000000" w:firstRow="0" w:lastRow="0" w:firstColumn="1" w:lastColumn="0" w:oddVBand="0" w:evenVBand="0" w:oddHBand="0" w:evenHBand="0" w:firstRowFirstColumn="0" w:firstRowLastColumn="0" w:lastRowFirstColumn="0" w:lastRowLastColumn="0"/>
-            <w:tcW w:w="2838" w:type="dxa"/>
+            <w:tcW w:w="0" w:type="auto"/>
             <w:shd w:val="clear" w:color="auto" w:fill="BFBFBF" w:themeFill="background1" w:themeFillShade="BF"/>
           </w:tcPr>
           <w:p>
@@ -382,40 +511,64 @@
                 <w:b w:val="0"/>
               </w:rPr>
             </w:pPr>
+            <w:proofErr w:type="spellStart"/>
+            <w:proofErr w:type="gramStart"/>
             <w:r>
               <w:rPr>
                 <w:b w:val="0"/>
               </w:rPr>
               <w:t>url</w:t>
             </w:r>
+            <w:proofErr w:type="spellEnd"/>
+            <w:proofErr w:type="gramEnd"/>
           </w:p>
         </w:tc>
         <w:tc>
           <w:tcPr>
-            <w:tcW w:w="2839" w:type="dxa"/>
+            <w:tcW w:w="0" w:type="auto"/>
             <w:shd w:val="clear" w:color="auto" w:fill="BFBFBF" w:themeFill="background1" w:themeFillShade="BF"/>
           </w:tcPr>
           <w:p>
             <w:pPr>
               <w:cnfStyle w:val="000000100000" w:firstRow="0" w:lastRow="0" w:firstColumn="0" w:lastColumn="0" w:oddVBand="0" w:evenVBand="0" w:oddHBand="1" w:evenHBand="0" w:firstRowFirstColumn="0" w:firstRowLastColumn="0" w:lastRowFirstColumn="0" w:lastRowLastColumn="0"/>
             </w:pPr>
+            <w:proofErr w:type="gramStart"/>
             <w:r>
               <w:t>name</w:t>
             </w:r>
+            <w:proofErr w:type="gramEnd"/>
           </w:p>
         </w:tc>
         <w:tc>
           <w:tcPr>
-            <w:tcW w:w="2839" w:type="dxa"/>
+            <w:tcW w:w="0" w:type="auto"/>
             <w:shd w:val="clear" w:color="auto" w:fill="BFBFBF" w:themeFill="background1" w:themeFillShade="BF"/>
           </w:tcPr>
           <w:p>
             <w:pPr>
               <w:cnfStyle w:val="000000100000" w:firstRow="0" w:lastRow="0" w:firstColumn="0" w:lastColumn="0" w:oddVBand="0" w:evenVBand="0" w:oddHBand="1" w:evenHBand="0" w:firstRowFirstColumn="0" w:firstRowLastColumn="0" w:lastRowFirstColumn="0" w:lastRowLastColumn="0"/>
             </w:pPr>
+            <w:proofErr w:type="gramStart"/>
             <w:r>
               <w:t>description</w:t>
             </w:r>
+            <w:proofErr w:type="gramEnd"/>
+          </w:p>
+        </w:tc>
+        <w:tc>
+          <w:tcPr>
+            <w:tcW w:w="0" w:type="auto"/>
+            <w:shd w:val="clear" w:color="auto" w:fill="BFBFBF" w:themeFill="background1" w:themeFillShade="BF"/>
+          </w:tcPr>
+          <w:p>
+            <w:pPr>
+              <w:cnfStyle w:val="000000100000" w:firstRow="0" w:lastRow="0" w:firstColumn="0" w:lastColumn="0" w:oddVBand="0" w:evenVBand="0" w:oddHBand="1" w:evenHBand="0" w:firstRowFirstColumn="0" w:firstRowLastColumn="0" w:lastRowFirstColumn="0" w:lastRowLastColumn="0"/>
+            </w:pPr>
+            <w:proofErr w:type="gramStart"/>
+            <w:r>
+              <w:t>cancellation</w:t>
+            </w:r>
+            <w:proofErr w:type="gramEnd"/>
           </w:p>
         </w:tc>
       </w:tr>
@@ -423,7 +576,7 @@
         <w:tc>
           <w:tcPr>
             <w:cnfStyle w:val="001000000000" w:firstRow="0" w:lastRow="0" w:firstColumn="1" w:lastColumn="0" w:oddVBand="0" w:evenVBand="0" w:oddHBand="0" w:evenHBand="0" w:firstRowFirstColumn="0" w:firstRowLastColumn="0" w:lastRowFirstColumn="0" w:lastRowLastColumn="0"/>
-            <w:tcW w:w="2838" w:type="dxa"/>
+            <w:tcW w:w="0" w:type="auto"/>
           </w:tcPr>
           <w:p>
             <w:pPr>
@@ -435,13 +588,36 @@
               <w:rPr>
                 <w:b w:val="0"/>
               </w:rPr>
-              <w:t>http://accelRT.org/total_dose_calculation</w:t>
-            </w:r>
+              <w:t>http://accelRT.org/</w:t>
+            </w:r>
+          </w:p>
+          <w:p>
+            <w:pPr>
+              <w:rPr>
+                <w:b w:val="0"/>
+              </w:rPr>
+            </w:pPr>
+            <w:proofErr w:type="spellStart"/>
+            <w:proofErr w:type="gramStart"/>
+            <w:r>
+              <w:rPr>
+                <w:b w:val="0"/>
+              </w:rPr>
+              <w:t>total</w:t>
+            </w:r>
+            <w:proofErr w:type="gramEnd"/>
+            <w:r>
+              <w:rPr>
+                <w:b w:val="0"/>
+              </w:rPr>
+              <w:t>_dose_calculation</w:t>
+            </w:r>
+            <w:proofErr w:type="spellEnd"/>
           </w:p>
         </w:tc>
         <w:tc>
           <w:tcPr>
-            <w:tcW w:w="2839" w:type="dxa"/>
+            <w:tcW w:w="0" w:type="auto"/>
           </w:tcPr>
           <w:p>
             <w:pPr>
@@ -454,7 +630,7 @@
         </w:tc>
         <w:tc>
           <w:tcPr>
-            <w:tcW w:w="2839" w:type="dxa"/>
+            <w:tcW w:w="0" w:type="auto"/>
           </w:tcPr>
           <w:p>
             <w:pPr>
@@ -468,6 +644,43 @@
             <w:pPr>
               <w:cnfStyle w:val="000000000000" w:firstRow="0" w:lastRow="0" w:firstColumn="0" w:lastColumn="0" w:oddVBand="0" w:evenVBand="0" w:oddHBand="0" w:evenHBand="0" w:firstRowFirstColumn="0" w:firstRowLastColumn="0" w:lastRowFirstColumn="0" w:lastRowLastColumn="0"/>
             </w:pPr>
+          </w:p>
+        </w:tc>
+        <w:tc>
+          <w:tcPr>
+            <w:tcW w:w="0" w:type="auto"/>
+          </w:tcPr>
+          <w:p>
+            <w:pPr>
+              <w:cnfStyle w:val="000000000000" w:firstRow="0" w:lastRow="0" w:firstColumn="0" w:lastColumn="0" w:oddVBand="0" w:evenVBand="0" w:oddHBand="0" w:evenHBand="0" w:firstRowFirstColumn="0" w:firstRowLastColumn="0" w:lastRowFirstColumn="0" w:lastRowLastColumn="0"/>
+            </w:pPr>
+            <w:r>
+              <w:t>http://accelRT.org/</w:t>
+            </w:r>
+            <w:r>
+              <w:t xml:space="preserve"> </w:t>
+            </w:r>
+            <w:proofErr w:type="spellStart"/>
+            <w:r>
+              <w:t>total_dose_calculation</w:t>
+            </w:r>
+            <w:proofErr w:type="spellEnd"/>
+            <w:r>
+              <w:t>/</w:t>
+            </w:r>
+          </w:p>
+          <w:p>
+            <w:pPr>
+              <w:cnfStyle w:val="000000000000" w:firstRow="0" w:lastRow="0" w:firstColumn="0" w:lastColumn="0" w:oddVBand="0" w:evenVBand="0" w:oddHBand="0" w:evenHBand="0" w:firstRowFirstColumn="0" w:firstRowLastColumn="0" w:lastRowFirstColumn="0" w:lastRowLastColumn="0"/>
+            </w:pPr>
+            <w:proofErr w:type="gramStart"/>
+            <w:r>
+              <w:t>cancel</w:t>
+            </w:r>
+            <w:proofErr w:type="gramEnd"/>
+            <w:r>
+              <w:t>/&lt;ID&gt;</w:t>
+            </w:r>
           </w:p>
         </w:tc>
       </w:tr>
@@ -497,9 +710,13 @@
             <w:pPr>
               <w:jc w:val="center"/>
             </w:pPr>
+            <w:proofErr w:type="spellStart"/>
+            <w:proofErr w:type="gramStart"/>
             <w:r>
               <w:t>tblServicePageOrView</w:t>
             </w:r>
+            <w:proofErr w:type="spellEnd"/>
+            <w:proofErr w:type="gramEnd"/>
           </w:p>
         </w:tc>
       </w:tr>
@@ -528,9 +745,11 @@
             <w:pPr>
               <w:cnfStyle w:val="000000100000" w:firstRow="0" w:lastRow="0" w:firstColumn="0" w:lastColumn="0" w:oddVBand="0" w:evenVBand="0" w:oddHBand="1" w:evenHBand="0" w:firstRowFirstColumn="0" w:firstRowLastColumn="0" w:lastRowFirstColumn="0" w:lastRowLastColumn="0"/>
             </w:pPr>
+            <w:proofErr w:type="spellStart"/>
             <w:r>
               <w:t>PageOrView</w:t>
             </w:r>
+            <w:proofErr w:type="spellEnd"/>
           </w:p>
         </w:tc>
       </w:tr>
@@ -562,9 +781,16 @@
             <w:pPr>
               <w:cnfStyle w:val="000000000000" w:firstRow="0" w:lastRow="0" w:firstColumn="0" w:lastColumn="0" w:oddVBand="0" w:evenVBand="0" w:oddHBand="0" w:evenHBand="0" w:firstRowFirstColumn="0" w:firstRowLastColumn="0" w:lastRowFirstColumn="0" w:lastRowLastColumn="0"/>
             </w:pPr>
-            <w:r>
-              <w:t>treatment_plan</w:t>
-            </w:r>
+            <w:proofErr w:type="spellStart"/>
+            <w:proofErr w:type="gramStart"/>
+            <w:r>
+              <w:t>treatment</w:t>
+            </w:r>
+            <w:proofErr w:type="gramEnd"/>
+            <w:r>
+              <w:t>_plan</w:t>
+            </w:r>
+            <w:proofErr w:type="spellEnd"/>
           </w:p>
         </w:tc>
       </w:tr>
@@ -595,9 +821,13 @@
             <w:pPr>
               <w:jc w:val="center"/>
             </w:pPr>
+            <w:proofErr w:type="spellStart"/>
+            <w:proofErr w:type="gramStart"/>
             <w:r>
               <w:t>tblPageOrView</w:t>
             </w:r>
+            <w:proofErr w:type="spellEnd"/>
+            <w:proofErr w:type="gramEnd"/>
           </w:p>
         </w:tc>
       </w:tr>
@@ -617,12 +847,14 @@
                 <w:b w:val="0"/>
               </w:rPr>
             </w:pPr>
+            <w:proofErr w:type="gramStart"/>
             <w:r>
               <w:rPr>
                 <w:b w:val="0"/>
               </w:rPr>
               <w:t>name</w:t>
             </w:r>
+            <w:proofErr w:type="gramEnd"/>
           </w:p>
         </w:tc>
         <w:tc>
@@ -634,8 +866,13 @@
             <w:pPr>
               <w:cnfStyle w:val="000000100000" w:firstRow="0" w:lastRow="0" w:firstColumn="0" w:lastColumn="0" w:oddVBand="0" w:evenVBand="0" w:oddHBand="1" w:evenHBand="0" w:firstRowFirstColumn="0" w:firstRowLastColumn="0" w:lastRowFirstColumn="0" w:lastRowLastColumn="0"/>
             </w:pPr>
-            <w:r>
-              <w:t>button name</w:t>
+            <w:proofErr w:type="gramStart"/>
+            <w:r>
+              <w:t>button</w:t>
+            </w:r>
+            <w:proofErr w:type="gramEnd"/>
+            <w:r>
+              <w:t xml:space="preserve"> name</w:t>
             </w:r>
           </w:p>
         </w:tc>
@@ -648,9 +885,11 @@
             <w:pPr>
               <w:cnfStyle w:val="000000100000" w:firstRow="0" w:lastRow="0" w:firstColumn="0" w:lastColumn="0" w:oddVBand="0" w:evenVBand="0" w:oddHBand="1" w:evenHBand="0" w:firstRowFirstColumn="0" w:firstRowLastColumn="0" w:lastRowFirstColumn="0" w:lastRowLastColumn="0"/>
             </w:pPr>
+            <w:proofErr w:type="gramStart"/>
             <w:r>
               <w:t>type</w:t>
             </w:r>
+            <w:proofErr w:type="gramEnd"/>
           </w:p>
         </w:tc>
       </w:tr>
@@ -666,12 +905,22 @@
                 <w:b w:val="0"/>
               </w:rPr>
             </w:pPr>
+            <w:proofErr w:type="spellStart"/>
+            <w:proofErr w:type="gramStart"/>
             <w:r>
               <w:rPr>
                 <w:b w:val="0"/>
               </w:rPr>
-              <w:t>treatment_plan</w:t>
-            </w:r>
+              <w:t>treatment</w:t>
+            </w:r>
+            <w:proofErr w:type="gramEnd"/>
+            <w:r>
+              <w:rPr>
+                <w:b w:val="0"/>
+              </w:rPr>
+              <w:t>_plan</w:t>
+            </w:r>
+            <w:proofErr w:type="spellEnd"/>
           </w:p>
         </w:tc>
         <w:tc>
@@ -682,8 +931,13 @@
             <w:pPr>
               <w:cnfStyle w:val="000000000000" w:firstRow="0" w:lastRow="0" w:firstColumn="0" w:lastColumn="0" w:oddVBand="0" w:evenVBand="0" w:oddHBand="0" w:evenHBand="0" w:firstRowFirstColumn="0" w:firstRowLastColumn="0" w:lastRowFirstColumn="0" w:lastRowLastColumn="0"/>
             </w:pPr>
-            <w:r>
-              <w:t>calculate total dose</w:t>
+            <w:proofErr w:type="gramStart"/>
+            <w:r>
+              <w:t>calculate</w:t>
+            </w:r>
+            <w:proofErr w:type="gramEnd"/>
+            <w:r>
+              <w:t xml:space="preserve"> total dose</w:t>
             </w:r>
           </w:p>
         </w:tc>
@@ -695,9 +949,11 @@
             <w:pPr>
               <w:cnfStyle w:val="000000000000" w:firstRow="0" w:lastRow="0" w:firstColumn="0" w:lastColumn="0" w:oddVBand="0" w:evenVBand="0" w:oddHBand="0" w:evenHBand="0" w:firstRowFirstColumn="0" w:firstRowLastColumn="0" w:lastRowFirstColumn="0" w:lastRowLastColumn="0"/>
             </w:pPr>
+            <w:proofErr w:type="gramStart"/>
             <w:r>
               <w:t>page</w:t>
             </w:r>
+            <w:proofErr w:type="gramEnd"/>
           </w:p>
         </w:tc>
       </w:tr>
@@ -728,9 +984,13 @@
             <w:pPr>
               <w:jc w:val="center"/>
             </w:pPr>
+            <w:proofErr w:type="spellStart"/>
+            <w:proofErr w:type="gramStart"/>
             <w:r>
               <w:t>tblParameter</w:t>
             </w:r>
+            <w:proofErr w:type="spellEnd"/>
+            <w:proofErr w:type="gramEnd"/>
           </w:p>
         </w:tc>
       </w:tr>
@@ -750,12 +1010,14 @@
                 <w:b w:val="0"/>
               </w:rPr>
             </w:pPr>
+            <w:proofErr w:type="spellStart"/>
             <w:r>
               <w:rPr>
                 <w:b w:val="0"/>
               </w:rPr>
               <w:t>PageOrView</w:t>
             </w:r>
+            <w:proofErr w:type="spellEnd"/>
           </w:p>
         </w:tc>
         <w:tc>
@@ -767,9 +1029,11 @@
             <w:pPr>
               <w:cnfStyle w:val="000000100000" w:firstRow="0" w:lastRow="0" w:firstColumn="0" w:lastColumn="0" w:oddVBand="0" w:evenVBand="0" w:oddHBand="1" w:evenHBand="0" w:firstRowFirstColumn="0" w:firstRowLastColumn="0" w:lastRowFirstColumn="0" w:lastRowLastColumn="0"/>
             </w:pPr>
+            <w:proofErr w:type="gramStart"/>
             <w:r>
               <w:t>parameter</w:t>
             </w:r>
+            <w:proofErr w:type="gramEnd"/>
           </w:p>
         </w:tc>
         <w:tc>
@@ -781,9 +1045,11 @@
             <w:pPr>
               <w:cnfStyle w:val="000000100000" w:firstRow="0" w:lastRow="0" w:firstColumn="0" w:lastColumn="0" w:oddVBand="0" w:evenVBand="0" w:oddHBand="1" w:evenHBand="0" w:firstRowFirstColumn="0" w:firstRowLastColumn="0" w:lastRowFirstColumn="0" w:lastRowLastColumn="0"/>
             </w:pPr>
+            <w:proofErr w:type="gramStart"/>
             <w:r>
               <w:t>value</w:t>
             </w:r>
+            <w:proofErr w:type="gramEnd"/>
           </w:p>
         </w:tc>
       </w:tr>
@@ -794,12 +1060,22 @@
             <w:tcW w:w="3836" w:type="dxa"/>
           </w:tcPr>
           <w:p>
+            <w:proofErr w:type="spellStart"/>
+            <w:proofErr w:type="gramStart"/>
             <w:r>
               <w:rPr>
                 <w:b w:val="0"/>
               </w:rPr>
-              <w:t>treatment_plan</w:t>
-            </w:r>
+              <w:t>treatment</w:t>
+            </w:r>
+            <w:proofErr w:type="gramEnd"/>
+            <w:r>
+              <w:rPr>
+                <w:b w:val="0"/>
+              </w:rPr>
+              <w:t>_plan</w:t>
+            </w:r>
+            <w:proofErr w:type="spellEnd"/>
           </w:p>
         </w:tc>
         <w:tc>
@@ -810,9 +1086,11 @@
             <w:pPr>
               <w:cnfStyle w:val="000000000000" w:firstRow="0" w:lastRow="0" w:firstColumn="0" w:lastColumn="0" w:oddVBand="0" w:evenVBand="0" w:oddHBand="0" w:evenHBand="0" w:firstRowFirstColumn="0" w:firstRowLastColumn="0" w:lastRowFirstColumn="0" w:lastRowLastColumn="0"/>
             </w:pPr>
+            <w:proofErr w:type="gramStart"/>
             <w:r>
               <w:t>plan</w:t>
             </w:r>
+            <w:proofErr w:type="gramEnd"/>
           </w:p>
         </w:tc>
         <w:tc>
@@ -823,9 +1101,13 @@
             <w:pPr>
               <w:cnfStyle w:val="000000000000" w:firstRow="0" w:lastRow="0" w:firstColumn="0" w:lastColumn="0" w:oddVBand="0" w:evenVBand="0" w:oddHBand="0" w:evenHBand="0" w:firstRowFirstColumn="0" w:firstRowLastColumn="0" w:lastRowFirstColumn="0" w:lastRowLastColumn="0"/>
             </w:pPr>
+            <w:proofErr w:type="spellStart"/>
+            <w:proofErr w:type="gramStart"/>
             <w:r>
               <w:t>pyPlan.plan</w:t>
             </w:r>
+            <w:proofErr w:type="spellEnd"/>
+            <w:proofErr w:type="gramEnd"/>
           </w:p>
         </w:tc>
       </w:tr>
@@ -836,16 +1118,27 @@
         <w:t xml:space="preserve">Where the named item is a view, the parameters will be matched with the name of the column in the view that supplies the value.  Thus it will be possible </w:t>
       </w:r>
       <w:r>
-        <w:t>for a chron job to open that view into a cursor and invoke the service for each row returned by the view.</w:t>
-      </w:r>
-    </w:p>
-    <w:p>
-      <w:pPr>
-        <w:pStyle w:val="Heading4"/>
+        <w:t xml:space="preserve">for a </w:t>
+      </w:r>
+      <w:proofErr w:type="spellStart"/>
+      <w:r>
+        <w:t>chron</w:t>
+      </w:r>
+      <w:proofErr w:type="spellEnd"/>
+      <w:r>
+        <w:t xml:space="preserve"> job to open that view into a cursor and invoke the service for each row returned by the view.</w:t>
+      </w:r>
+    </w:p>
+    <w:p>
+      <w:pPr>
+        <w:pStyle w:val="Heading3"/>
       </w:pPr>
       <w:r>
         <w:t>IAV Return</w:t>
       </w:r>
+      <w:r>
+        <w:t xml:space="preserve"> Service</w:t>
+      </w:r>
     </w:p>
     <w:p>
       <w:r>
@@ -867,7 +1160,15 @@
         <w:t xml:space="preserve">total dose </w:t>
       </w:r>
       <w:r>
-        <w:t>in Gray for a particular treatment plan.  Thus the IAV service must accept a set of parameters:</w:t>
+        <w:t xml:space="preserve">in </w:t>
+      </w:r>
+      <w:proofErr w:type="spellStart"/>
+      <w:r>
+        <w:t>Gray</w:t>
+      </w:r>
+      <w:proofErr w:type="spellEnd"/>
+      <w:r>
+        <w:t xml:space="preserve"> for a particular treatment plan.  Thus the IAV service must accept a set of parameters:</w:t>
       </w:r>
     </w:p>
     <w:p>
@@ -878,8 +1179,13 @@
           <w:numId w:val="1"/>
         </w:numPr>
       </w:pPr>
-      <w:r>
-        <w:t>Service_URL: the service called to return the attribute value pair</w:t>
+      <w:proofErr w:type="spellStart"/>
+      <w:r>
+        <w:t>Service_URL</w:t>
+      </w:r>
+      <w:proofErr w:type="spellEnd"/>
+      <w:r>
+        <w:t>: the service called to return the attribute value pair</w:t>
       </w:r>
       <w:r>
         <w:t xml:space="preserve"> – here </w:t>
@@ -899,8 +1205,13 @@
           <w:numId w:val="1"/>
         </w:numPr>
       </w:pPr>
-      <w:r>
-        <w:t xml:space="preserve">Invocation_ID: a unique identifier for the particular invocation of the service </w:t>
+      <w:proofErr w:type="spellStart"/>
+      <w:r>
+        <w:t>Invocation_ID</w:t>
+      </w:r>
+      <w:proofErr w:type="spellEnd"/>
+      <w:r>
+        <w:t xml:space="preserve">: a unique identifier for the particular invocation of the service </w:t>
       </w:r>
       <w:r>
         <w:t xml:space="preserve">– e.g. </w:t>
@@ -920,14 +1231,19 @@
           <w:numId w:val="1"/>
         </w:numPr>
       </w:pPr>
-      <w:r>
-        <w:t xml:space="preserve">Entity_type: the table name that stores rows describing the entity for which the attribute applies – here </w:t>
-      </w:r>
-      <w:r>
-        <w:rPr>
-          <w:i/>
-        </w:rPr>
-        <w:t>tblTreatmentPlan</w:t>
+      <w:proofErr w:type="spellStart"/>
+      <w:r>
+        <w:t>Message_flag</w:t>
+      </w:r>
+      <w:proofErr w:type="spellEnd"/>
+      <w:r>
+        <w:t xml:space="preserve">: a flag to indicate that the IAV return is a message – here </w:t>
+      </w:r>
+      <w:r>
+        <w:rPr>
+          <w:i/>
+        </w:rPr>
+        <w:t>false</w:t>
       </w:r>
     </w:p>
     <w:p>
@@ -938,18 +1254,22 @@
           <w:numId w:val="1"/>
         </w:numPr>
       </w:pPr>
-      <w:r>
-        <w:t>Entity_identifier: the identifier of the particular entity in that table for which the attribute-value pair describe</w:t>
-      </w:r>
-      <w:r>
-        <w:t xml:space="preserve"> – e.g. </w:t>
-      </w:r>
-      <w:r>
-        <w:rPr>
-          <w:i/>
-        </w:rPr>
-        <w:t>15</w:t>
-      </w:r>
+      <w:proofErr w:type="spellStart"/>
+      <w:r>
+        <w:t>Entity_type</w:t>
+      </w:r>
+      <w:proofErr w:type="spellEnd"/>
+      <w:r>
+        <w:t xml:space="preserve">: the table name that stores rows describing the entity for which the attribute applies – here </w:t>
+      </w:r>
+      <w:proofErr w:type="spellStart"/>
+      <w:r>
+        <w:rPr>
+          <w:i/>
+        </w:rPr>
+        <w:t>tblTreatmentPlan</w:t>
+      </w:r>
+      <w:proofErr w:type="spellEnd"/>
     </w:p>
     <w:p>
       <w:pPr>
@@ -959,14 +1279,22 @@
           <w:numId w:val="1"/>
         </w:numPr>
       </w:pPr>
-      <w:r>
-        <w:t xml:space="preserve">Attribute: the name of the attribute returned – </w:t>
-      </w:r>
-      <w:r>
-        <w:rPr>
-          <w:i/>
-        </w:rPr>
-        <w:t>Total Dose</w:t>
+      <w:proofErr w:type="spellStart"/>
+      <w:r>
+        <w:t>Entity_identifier</w:t>
+      </w:r>
+      <w:proofErr w:type="spellEnd"/>
+      <w:r>
+        <w:t>: the identifier of the particular entity in that table for which the attribute-value pair describe</w:t>
+      </w:r>
+      <w:r>
+        <w:t xml:space="preserve"> – e.g. </w:t>
+      </w:r>
+      <w:r>
+        <w:rPr>
+          <w:i/>
+        </w:rPr>
+        <w:t>15</w:t>
       </w:r>
     </w:p>
     <w:p>
@@ -978,45 +1306,123 @@
         </w:numPr>
       </w:pPr>
       <w:r>
+        <w:t xml:space="preserve">Attribute: the name of the attribute returned – </w:t>
+      </w:r>
+      <w:r>
+        <w:rPr>
+          <w:i/>
+        </w:rPr>
+        <w:t>Total Dose</w:t>
+      </w:r>
+    </w:p>
+    <w:p>
+      <w:pPr>
+        <w:pStyle w:val="ListParagraph"/>
+        <w:numPr>
+          <w:ilvl w:val="0"/>
+          <w:numId w:val="1"/>
+        </w:numPr>
+      </w:pPr>
+      <w:r>
         <w:t xml:space="preserve">Value: the value of the attribute – for example </w:t>
       </w:r>
       <w:r>
         <w:rPr>
           <w:i/>
         </w:rPr>
-        <w:t>50 Gy</w:t>
-      </w:r>
-    </w:p>
-    <w:p>
-      <w:r>
-        <w:t xml:space="preserve">If one wishes to work out which attributes to display on a particular web page, then if one joins the </w:t>
-      </w:r>
-      <w:r>
-        <w:rPr>
-          <w:i/>
-        </w:rPr>
-        <w:t xml:space="preserve">Service </w:t>
-      </w:r>
-      <w:r>
-        <w:t xml:space="preserve">table with the </w:t>
-      </w:r>
-      <w:r>
-        <w:rPr>
-          <w:i/>
-        </w:rPr>
-        <w:t xml:space="preserve">IAV </w:t>
+        <w:t xml:space="preserve">50 </w:t>
+      </w:r>
+      <w:proofErr w:type="spellStart"/>
+      <w:r>
+        <w:rPr>
+          <w:i/>
+        </w:rPr>
+        <w:t>Gy</w:t>
+      </w:r>
+      <w:proofErr w:type="spellEnd"/>
+    </w:p>
+    <w:p>
+      <w:r>
+        <w:t>To</w:t>
+      </w:r>
+      <w:r>
+        <w:t xml:space="preserve"> work out which attributes to display on a particular web page, </w:t>
+      </w:r>
+      <w:r>
+        <w:t>join</w:t>
+      </w:r>
+      <w:r>
+        <w:t xml:space="preserve"> the </w:t>
+      </w:r>
+      <w:proofErr w:type="spellStart"/>
+      <w:r>
+        <w:rPr>
+          <w:i/>
+        </w:rPr>
+        <w:t>tbl</w:t>
+      </w:r>
+      <w:r>
+        <w:rPr>
+          <w:i/>
+        </w:rPr>
+        <w:t>Service</w:t>
+      </w:r>
+      <w:proofErr w:type="spellEnd"/>
+      <w:r>
+        <w:rPr>
+          <w:i/>
+        </w:rPr>
+        <w:t xml:space="preserve"> </w:t>
+      </w:r>
+      <w:r>
+        <w:t xml:space="preserve">table with </w:t>
+      </w:r>
+      <w:proofErr w:type="spellStart"/>
+      <w:r>
+        <w:rPr>
+          <w:i/>
+        </w:rPr>
+        <w:t>tblI</w:t>
+      </w:r>
+      <w:r>
+        <w:rPr>
+          <w:i/>
+        </w:rPr>
+        <w:t>AV</w:t>
+      </w:r>
+      <w:proofErr w:type="spellEnd"/>
+      <w:r>
+        <w:rPr>
+          <w:i/>
+        </w:rPr>
+        <w:t xml:space="preserve"> </w:t>
       </w:r>
       <w:r>
         <w:t xml:space="preserve">table on Service URL and the </w:t>
       </w:r>
+      <w:proofErr w:type="spellStart"/>
+      <w:r>
+        <w:rPr>
+          <w:i/>
+        </w:rPr>
+        <w:t>tbl</w:t>
+      </w:r>
       <w:r>
         <w:rPr>
           <w:i/>
         </w:rPr>
         <w:t>PageOrView</w:t>
       </w:r>
-      <w:r>
-        <w:t xml:space="preserve"> table with the </w:t>
+      <w:proofErr w:type="spellEnd"/>
+      <w:r>
+        <w:t xml:space="preserve"> with </w:t>
+      </w:r>
+      <w:proofErr w:type="spellStart"/>
+      <w:r>
+        <w:rPr>
+          <w:i/>
+        </w:rPr>
+        <w:t>tbl</w:t>
       </w:r>
       <w:r>
         <w:rPr>
@@ -1024,14 +1430,270 @@
         </w:rPr>
         <w:t>Service</w:t>
       </w:r>
-      <w:r>
-        <w:t xml:space="preserve"> table through the many table then one can ask ‘what attribute value pairs should I display on this page for this entity’.</w:t>
-      </w:r>
-      <w:bookmarkStart w:id="0" w:name="_GoBack"/>
-      <w:bookmarkEnd w:id="0"/>
+      <w:proofErr w:type="spellEnd"/>
+      <w:r>
+        <w:t xml:space="preserve"> table through </w:t>
+      </w:r>
+      <w:proofErr w:type="spellStart"/>
+      <w:r>
+        <w:rPr>
+          <w:i/>
+        </w:rPr>
+        <w:t>tblServicePageOrView</w:t>
+      </w:r>
+      <w:proofErr w:type="spellEnd"/>
+      <w:r>
+        <w:t xml:space="preserve"> filtered on the web page name to display the </w:t>
+      </w:r>
+      <w:r>
+        <w:t xml:space="preserve">attribute value pairs </w:t>
+      </w:r>
+      <w:r>
+        <w:t xml:space="preserve">that should be displayed for this </w:t>
+      </w:r>
+      <w:r>
+        <w:t>page</w:t>
+      </w:r>
+      <w:r>
+        <w:t>.</w:t>
+      </w:r>
     </w:p>
     <w:p/>
-    <w:p/>
+    <w:p>
+      <w:r>
+        <w:t xml:space="preserve">To pass a message from a </w:t>
+      </w:r>
+      <w:proofErr w:type="spellStart"/>
+      <w:r>
+        <w:t>webservice</w:t>
+      </w:r>
+      <w:proofErr w:type="spellEnd"/>
+      <w:r>
+        <w:t xml:space="preserve"> indicating progress or completion on an asynchronous job, then use the attribute name ‘message’: e.g.</w:t>
+      </w:r>
+    </w:p>
+    <w:p>
+      <w:pPr>
+        <w:pStyle w:val="ListParagraph"/>
+        <w:numPr>
+          <w:ilvl w:val="0"/>
+          <w:numId w:val="1"/>
+        </w:numPr>
+      </w:pPr>
+      <w:proofErr w:type="spellStart"/>
+      <w:r>
+        <w:t>Service_URL</w:t>
+      </w:r>
+      <w:proofErr w:type="spellEnd"/>
+      <w:r>
+        <w:t xml:space="preserve">: </w:t>
+      </w:r>
+      <w:r>
+        <w:rPr>
+          <w:i/>
+        </w:rPr>
+        <w:t>http://accelRT.org/total_dose_calculation</w:t>
+      </w:r>
+    </w:p>
+    <w:p>
+      <w:pPr>
+        <w:pStyle w:val="ListParagraph"/>
+        <w:numPr>
+          <w:ilvl w:val="0"/>
+          <w:numId w:val="1"/>
+        </w:numPr>
+      </w:pPr>
+      <w:proofErr w:type="spellStart"/>
+      <w:r>
+        <w:t>Invocation_ID</w:t>
+      </w:r>
+      <w:proofErr w:type="spellEnd"/>
+      <w:r>
+        <w:t xml:space="preserve">: </w:t>
+      </w:r>
+      <w:r>
+        <w:rPr>
+          <w:i/>
+        </w:rPr>
+        <w:t>505</w:t>
+      </w:r>
+    </w:p>
+    <w:p>
+      <w:pPr>
+        <w:pStyle w:val="ListParagraph"/>
+        <w:numPr>
+          <w:ilvl w:val="0"/>
+          <w:numId w:val="1"/>
+        </w:numPr>
+      </w:pPr>
+      <w:proofErr w:type="spellStart"/>
+      <w:r>
+        <w:t>Message_flag</w:t>
+      </w:r>
+      <w:proofErr w:type="spellEnd"/>
+      <w:r>
+        <w:t xml:space="preserve">: </w:t>
+      </w:r>
+      <w:r>
+        <w:rPr>
+          <w:i/>
+        </w:rPr>
+        <w:t>t</w:t>
+      </w:r>
+      <w:r>
+        <w:rPr>
+          <w:i/>
+        </w:rPr>
+        <w:t>rue</w:t>
+      </w:r>
+    </w:p>
+    <w:p>
+      <w:pPr>
+        <w:pStyle w:val="ListParagraph"/>
+        <w:numPr>
+          <w:ilvl w:val="0"/>
+          <w:numId w:val="1"/>
+        </w:numPr>
+      </w:pPr>
+      <w:proofErr w:type="spellStart"/>
+      <w:r>
+        <w:t>Entity_type</w:t>
+      </w:r>
+      <w:proofErr w:type="spellEnd"/>
+      <w:r>
+        <w:t xml:space="preserve">: </w:t>
+      </w:r>
+      <w:proofErr w:type="spellStart"/>
+      <w:r>
+        <w:rPr>
+          <w:i/>
+        </w:rPr>
+        <w:t>tblTreatmentPlan</w:t>
+      </w:r>
+      <w:proofErr w:type="spellEnd"/>
+    </w:p>
+    <w:p>
+      <w:pPr>
+        <w:pStyle w:val="ListParagraph"/>
+        <w:numPr>
+          <w:ilvl w:val="0"/>
+          <w:numId w:val="1"/>
+        </w:numPr>
+      </w:pPr>
+      <w:proofErr w:type="spellStart"/>
+      <w:r>
+        <w:t>Entity_identifier</w:t>
+      </w:r>
+      <w:proofErr w:type="spellEnd"/>
+      <w:r>
+        <w:t xml:space="preserve">: </w:t>
+      </w:r>
+      <w:r>
+        <w:rPr>
+          <w:i/>
+        </w:rPr>
+        <w:t>15</w:t>
+      </w:r>
+    </w:p>
+    <w:p>
+      <w:pPr>
+        <w:pStyle w:val="ListParagraph"/>
+        <w:numPr>
+          <w:ilvl w:val="0"/>
+          <w:numId w:val="1"/>
+        </w:numPr>
+      </w:pPr>
+      <w:r>
+        <w:t xml:space="preserve">Attribute: </w:t>
+      </w:r>
+      <w:r>
+        <w:rPr>
+          <w:i/>
+        </w:rPr>
+        <w:t>Total Dose</w:t>
+      </w:r>
+    </w:p>
+    <w:p>
+      <w:pPr>
+        <w:pStyle w:val="ListParagraph"/>
+        <w:numPr>
+          <w:ilvl w:val="0"/>
+          <w:numId w:val="1"/>
+        </w:numPr>
+      </w:pPr>
+      <w:r>
+        <w:t>Value: ‘</w:t>
+      </w:r>
+      <w:r>
+        <w:rPr>
+          <w:i/>
+        </w:rPr>
+        <w:t>calculation 50% complete</w:t>
+      </w:r>
+      <w:r>
+        <w:t>’</w:t>
+      </w:r>
+    </w:p>
+    <w:p>
+      <w:pPr>
+        <w:pStyle w:val="Heading2"/>
+      </w:pPr>
+      <w:r>
+        <w:t>Service requirements</w:t>
+      </w:r>
+    </w:p>
+    <w:p>
+      <w:r>
+        <w:t>Compliant services should be able to address the IAV Return service to return the results of calculations, and to send messages to the client.  They should always send a</w:t>
+      </w:r>
+      <w:r>
+        <w:t xml:space="preserve"> ‘</w:t>
+      </w:r>
+      <w:r>
+        <w:rPr>
+          <w:i/>
+        </w:rPr>
+        <w:t>service invoked</w:t>
+      </w:r>
+      <w:r>
+        <w:t>’</w:t>
+      </w:r>
+      <w:r>
+        <w:t xml:space="preserve"> message to the database </w:t>
+      </w:r>
+      <w:r>
+        <w:t xml:space="preserve">when beginning to process a job, </w:t>
+      </w:r>
+      <w:proofErr w:type="gramStart"/>
+      <w:r>
+        <w:t>an ‘</w:t>
+      </w:r>
+      <w:r>
+        <w:rPr>
+          <w:i/>
+        </w:rPr>
+        <w:t>invocation</w:t>
+      </w:r>
+      <w:proofErr w:type="gramEnd"/>
+      <w:r>
+        <w:rPr>
+          <w:i/>
+        </w:rPr>
+        <w:t xml:space="preserve"> complete</w:t>
+      </w:r>
+      <w:r>
+        <w:t>’ message on completion and an ‘</w:t>
+      </w:r>
+      <w:r>
+        <w:rPr>
+          <w:i/>
+        </w:rPr>
+        <w:t>invocation cancelled</w:t>
+      </w:r>
+      <w:r>
+        <w:t>’ message in response to a user request for cancellation of the job.  They must also offer an interface to cancel an identified invocation.</w:t>
+      </w:r>
+    </w:p>
     <w:p/>
     <w:p/>
     <w:sectPr>
@@ -1322,6 +1984,29 @@
     <w:qFormat/>
     <w:rPr>
       <w:lang w:val="en-GB"/>
+    </w:rPr>
+  </w:style>
+  <w:style w:type="paragraph" w:styleId="Heading1">
+    <w:name w:val="heading 1"/>
+    <w:basedOn w:val="Normal"/>
+    <w:next w:val="Normal"/>
+    <w:link w:val="Heading1Char"/>
+    <w:uiPriority w:val="9"/>
+    <w:qFormat/>
+    <w:rsid w:val="00FC4700"/>
+    <w:pPr>
+      <w:keepNext/>
+      <w:keepLines/>
+      <w:spacing w:before="480"/>
+      <w:outlineLvl w:val="0"/>
+    </w:pPr>
+    <w:rPr>
+      <w:rFonts w:asciiTheme="majorHAnsi" w:eastAsiaTheme="majorEastAsia" w:hAnsiTheme="majorHAnsi" w:cstheme="majorBidi"/>
+      <w:b/>
+      <w:bCs/>
+      <w:color w:val="345A8A" w:themeColor="accent1" w:themeShade="B5"/>
+      <w:sz w:val="32"/>
+      <w:szCs w:val="32"/>
     </w:rPr>
   </w:style>
   <w:style w:type="paragraph" w:styleId="Heading2">
@@ -1590,6 +2275,33 @@
       <w:contextualSpacing/>
     </w:pPr>
   </w:style>
+  <w:style w:type="character" w:styleId="Hyperlink">
+    <w:name w:val="Hyperlink"/>
+    <w:basedOn w:val="DefaultParagraphFont"/>
+    <w:uiPriority w:val="99"/>
+    <w:unhideWhenUsed/>
+    <w:rsid w:val="00CB17A2"/>
+    <w:rPr>
+      <w:color w:val="0000FF" w:themeColor="hyperlink"/>
+      <w:u w:val="single"/>
+    </w:rPr>
+  </w:style>
+  <w:style w:type="character" w:customStyle="1" w:styleId="Heading1Char">
+    <w:name w:val="Heading 1 Char"/>
+    <w:basedOn w:val="DefaultParagraphFont"/>
+    <w:link w:val="Heading1"/>
+    <w:uiPriority w:val="9"/>
+    <w:rsid w:val="00FC4700"/>
+    <w:rPr>
+      <w:rFonts w:asciiTheme="majorHAnsi" w:eastAsiaTheme="majorEastAsia" w:hAnsiTheme="majorHAnsi" w:cstheme="majorBidi"/>
+      <w:b/>
+      <w:bCs/>
+      <w:color w:val="345A8A" w:themeColor="accent1" w:themeShade="B5"/>
+      <w:sz w:val="32"/>
+      <w:szCs w:val="32"/>
+      <w:lang w:val="en-GB"/>
+    </w:rPr>
+  </w:style>
 </w:styles>
 </file>
 
@@ -1750,6 +2462,29 @@
     <w:qFormat/>
     <w:rPr>
       <w:lang w:val="en-GB"/>
+    </w:rPr>
+  </w:style>
+  <w:style w:type="paragraph" w:styleId="Heading1">
+    <w:name w:val="heading 1"/>
+    <w:basedOn w:val="Normal"/>
+    <w:next w:val="Normal"/>
+    <w:link w:val="Heading1Char"/>
+    <w:uiPriority w:val="9"/>
+    <w:qFormat/>
+    <w:rsid w:val="00FC4700"/>
+    <w:pPr>
+      <w:keepNext/>
+      <w:keepLines/>
+      <w:spacing w:before="480"/>
+      <w:outlineLvl w:val="0"/>
+    </w:pPr>
+    <w:rPr>
+      <w:rFonts w:asciiTheme="majorHAnsi" w:eastAsiaTheme="majorEastAsia" w:hAnsiTheme="majorHAnsi" w:cstheme="majorBidi"/>
+      <w:b/>
+      <w:bCs/>
+      <w:color w:val="345A8A" w:themeColor="accent1" w:themeShade="B5"/>
+      <w:sz w:val="32"/>
+      <w:szCs w:val="32"/>
     </w:rPr>
   </w:style>
   <w:style w:type="paragraph" w:styleId="Heading2">
@@ -2017,6 +2752,33 @@
       <w:ind w:left="720"/>
       <w:contextualSpacing/>
     </w:pPr>
+  </w:style>
+  <w:style w:type="character" w:styleId="Hyperlink">
+    <w:name w:val="Hyperlink"/>
+    <w:basedOn w:val="DefaultParagraphFont"/>
+    <w:uiPriority w:val="99"/>
+    <w:unhideWhenUsed/>
+    <w:rsid w:val="00CB17A2"/>
+    <w:rPr>
+      <w:color w:val="0000FF" w:themeColor="hyperlink"/>
+      <w:u w:val="single"/>
+    </w:rPr>
+  </w:style>
+  <w:style w:type="character" w:customStyle="1" w:styleId="Heading1Char">
+    <w:name w:val="Heading 1 Char"/>
+    <w:basedOn w:val="DefaultParagraphFont"/>
+    <w:link w:val="Heading1"/>
+    <w:uiPriority w:val="9"/>
+    <w:rsid w:val="00FC4700"/>
+    <w:rPr>
+      <w:rFonts w:asciiTheme="majorHAnsi" w:eastAsiaTheme="majorEastAsia" w:hAnsiTheme="majorHAnsi" w:cstheme="majorBidi"/>
+      <w:b/>
+      <w:bCs/>
+      <w:color w:val="345A8A" w:themeColor="accent1" w:themeShade="B5"/>
+      <w:sz w:val="32"/>
+      <w:szCs w:val="32"/>
+      <w:lang w:val="en-GB"/>
+    </w:rPr>
   </w:style>
 </w:styles>
 </file>

</xml_diff>